<commit_message>
relatorio flood and fill
</commit_message>
<xml_diff>
--- a/Relatorio/relatorio_iav_tp1.docx
+++ b/Relatorio/relatorio_iav_tp1.docx
@@ -2039,20 +2039,12 @@
       </w:pPr>
       <w:bookmarkStart w:id="0" w:name="_Toc88413232"/>
       <w:bookmarkStart w:id="1" w:name="_Toc101466349"/>
-      <w:proofErr w:type="spellStart"/>
       <w:r>
         <w:rPr>
           <w:lang w:val="pt-PT"/>
         </w:rPr>
         <w:lastRenderedPageBreak/>
-        <w:t>Indice</w:t>
-      </w:r>
-      <w:proofErr w:type="spellEnd"/>
-      <w:r>
-        <w:rPr>
-          <w:lang w:val="pt-PT"/>
-        </w:rPr>
-        <w:t xml:space="preserve"> de Figuras</w:t>
+        <w:t>Indice de Figuras</w:t>
       </w:r>
       <w:bookmarkEnd w:id="0"/>
       <w:bookmarkEnd w:id="1"/>
@@ -2317,43 +2309,41 @@
           <w:szCs w:val="24"/>
           <w:lang w:val="pt-PT"/>
         </w:rPr>
-        <w:t xml:space="preserve"> em </w:t>
-      </w:r>
-      <w:proofErr w:type="spellStart"/>
+        <w:t xml:space="preserve"> em Unity</w:t>
+      </w:r>
       <w:r>
         <w:rPr>
           <w:sz w:val="24"/>
           <w:szCs w:val="24"/>
           <w:lang w:val="pt-PT"/>
         </w:rPr>
-        <w:t>Unity</w:t>
-      </w:r>
-      <w:proofErr w:type="spellEnd"/>
-      <w:r>
+        <w:t xml:space="preserve">.  </w:t>
+      </w:r>
+    </w:p>
+    <w:p>
+      <w:pPr>
+        <w:ind w:firstLine="720"/>
         <w:rPr>
           <w:sz w:val="24"/>
           <w:szCs w:val="24"/>
           <w:lang w:val="pt-PT"/>
         </w:rPr>
-        <w:t xml:space="preserve">.  </w:t>
-      </w:r>
-    </w:p>
-    <w:p>
-      <w:pPr>
-        <w:ind w:firstLine="720"/>
+      </w:pPr>
+      <w:r>
         <w:rPr>
           <w:sz w:val="24"/>
           <w:szCs w:val="24"/>
           <w:lang w:val="pt-PT"/>
         </w:rPr>
-      </w:pPr>
+        <w:t>Tendo</w:t>
+      </w:r>
       <w:r>
         <w:rPr>
           <w:sz w:val="24"/>
           <w:szCs w:val="24"/>
           <w:lang w:val="pt-PT"/>
         </w:rPr>
-        <w:t>Tendo</w:t>
+        <w:t xml:space="preserve"> como base o trabalho efetuado ao longo das aulas</w:t>
       </w:r>
       <w:r>
         <w:rPr>
@@ -2361,7 +2351,7 @@
           <w:szCs w:val="24"/>
           <w:lang w:val="pt-PT"/>
         </w:rPr>
-        <w:t xml:space="preserve"> como base o trabalho efetuado ao longo das aulas</w:t>
+        <w:t>,</w:t>
       </w:r>
       <w:r>
         <w:rPr>
@@ -2369,105 +2359,7 @@
           <w:szCs w:val="24"/>
           <w:lang w:val="pt-PT"/>
         </w:rPr>
-        <w:t>,</w:t>
-      </w:r>
-      <w:r>
-        <w:rPr>
-          <w:sz w:val="24"/>
-          <w:szCs w:val="24"/>
-          <w:lang w:val="pt-PT"/>
-        </w:rPr>
-        <w:t xml:space="preserve"> onde se criou, com a utilização de técnicas procedimentais, mundos baseados em </w:t>
-      </w:r>
-      <w:proofErr w:type="spellStart"/>
-      <w:r>
-        <w:rPr>
-          <w:sz w:val="24"/>
-          <w:szCs w:val="24"/>
-          <w:lang w:val="pt-PT"/>
-        </w:rPr>
-        <w:t>voxels</w:t>
-      </w:r>
-      <w:proofErr w:type="spellEnd"/>
-      <w:r>
-        <w:rPr>
-          <w:sz w:val="24"/>
-          <w:szCs w:val="24"/>
-          <w:lang w:val="pt-PT"/>
-        </w:rPr>
-        <w:t xml:space="preserve">, a geometria 3D do mundo (tris, </w:t>
-      </w:r>
-      <w:proofErr w:type="spellStart"/>
-      <w:r>
-        <w:rPr>
-          <w:sz w:val="24"/>
-          <w:szCs w:val="24"/>
-          <w:lang w:val="pt-PT"/>
-        </w:rPr>
-        <w:t>quads</w:t>
-      </w:r>
-      <w:proofErr w:type="spellEnd"/>
-      <w:r>
-        <w:rPr>
-          <w:sz w:val="24"/>
-          <w:szCs w:val="24"/>
-          <w:lang w:val="pt-PT"/>
-        </w:rPr>
-        <w:t xml:space="preserve">, </w:t>
-      </w:r>
-      <w:proofErr w:type="spellStart"/>
-      <w:r>
-        <w:rPr>
-          <w:sz w:val="24"/>
-          <w:szCs w:val="24"/>
-          <w:lang w:val="pt-PT"/>
-        </w:rPr>
-        <w:t>blocks</w:t>
-      </w:r>
-      <w:proofErr w:type="spellEnd"/>
-      <w:r>
-        <w:rPr>
-          <w:sz w:val="24"/>
-          <w:szCs w:val="24"/>
-          <w:lang w:val="pt-PT"/>
-        </w:rPr>
-        <w:t xml:space="preserve">, </w:t>
-      </w:r>
-      <w:proofErr w:type="spellStart"/>
-      <w:r>
-        <w:rPr>
-          <w:sz w:val="24"/>
-          <w:szCs w:val="24"/>
-          <w:lang w:val="pt-PT"/>
-        </w:rPr>
-        <w:t>chunks</w:t>
-      </w:r>
-      <w:proofErr w:type="spellEnd"/>
-      <w:r>
-        <w:rPr>
-          <w:sz w:val="24"/>
-          <w:szCs w:val="24"/>
-          <w:lang w:val="pt-PT"/>
-        </w:rPr>
-        <w:t xml:space="preserve">), e se utilizou o ruído de </w:t>
-      </w:r>
-      <w:proofErr w:type="spellStart"/>
-      <w:r>
-        <w:rPr>
-          <w:sz w:val="24"/>
-          <w:szCs w:val="24"/>
-          <w:lang w:val="pt-PT"/>
-        </w:rPr>
-        <w:t>Perlin</w:t>
-      </w:r>
-      <w:proofErr w:type="spellEnd"/>
-      <w:r>
-        <w:rPr>
-          <w:sz w:val="24"/>
-          <w:szCs w:val="24"/>
-          <w:lang w:val="pt-PT"/>
-        </w:rPr>
-        <w:t xml:space="preserve"> </w:t>
+        <w:t xml:space="preserve"> onde se criou, com a utilização de técnicas procedimentais, mundos baseados em voxels, a geometria 3D do mundo (tris, quads, blocks, chunks), e se utilizou o ruído de Perlin </w:t>
       </w:r>
       <w:r>
         <w:rPr>
@@ -2640,1170 +2532,119 @@
           <w:sz w:val="24"/>
           <w:szCs w:val="24"/>
         </w:rPr>
-        <w:t xml:space="preserve">De modo a ser </w:t>
-      </w:r>
-      <w:proofErr w:type="spellStart"/>
+        <w:t xml:space="preserve">De modo a ser possível termos um mundo infinito, é necessário este estar otimizado, de modo a diminuir a carga computacional. </w:t>
+      </w:r>
       <w:r>
         <w:rPr>
           <w:sz w:val="24"/>
           <w:szCs w:val="24"/>
         </w:rPr>
-        <w:t>possível</w:t>
-      </w:r>
-      <w:proofErr w:type="spellEnd"/>
+        <w:t>Assim, neste projeto, um mundo é criado continuamente em torno do agente à medida que este se movimenta e por consequinte, parte do mundo é “destruído” se este se afastar</w:t>
+      </w:r>
       <w:r>
         <w:rPr>
           <w:sz w:val="24"/>
           <w:szCs w:val="24"/>
         </w:rPr>
-        <w:t xml:space="preserve"> </w:t>
-      </w:r>
-      <w:proofErr w:type="spellStart"/>
-      <w:r>
+        <w:t xml:space="preserve"> consideravelmente.</w:t>
+      </w:r>
+    </w:p>
+    <w:p>
+      <w:pPr>
         <w:rPr>
           <w:sz w:val="24"/>
           <w:szCs w:val="24"/>
         </w:rPr>
-        <w:t>termos</w:t>
-      </w:r>
-      <w:proofErr w:type="spellEnd"/>
+      </w:pPr>
       <w:r>
         <w:rPr>
           <w:sz w:val="24"/>
           <w:szCs w:val="24"/>
         </w:rPr>
-        <w:t xml:space="preserve"> um </w:t>
-      </w:r>
-      <w:proofErr w:type="spellStart"/>
+        <w:tab/>
+        <w:t>Como dito anteriormente, este projeto visa a criação de um mundo Minecraft</w:t>
+      </w:r>
       <w:r>
         <w:rPr>
           <w:sz w:val="24"/>
           <w:szCs w:val="24"/>
         </w:rPr>
-        <w:t>mundo</w:t>
-      </w:r>
-      <w:proofErr w:type="spellEnd"/>
+        <w:t xml:space="preserve">, ou seja um mundo baseado em </w:t>
+      </w:r>
       <w:r>
         <w:rPr>
           <w:sz w:val="24"/>
           <w:szCs w:val="24"/>
         </w:rPr>
-        <w:t xml:space="preserve"> </w:t>
-      </w:r>
-      <w:proofErr w:type="spellStart"/>
+        <w:t>cubos</w:t>
+      </w:r>
       <w:r>
         <w:rPr>
           <w:sz w:val="24"/>
           <w:szCs w:val="24"/>
         </w:rPr>
-        <w:t>infinito</w:t>
-      </w:r>
-      <w:proofErr w:type="spellEnd"/>
+        <w:t>. Neste ambiente, existem faces que não são visíveis ao jogador, mas que ao serem criadas e renderizadas</w:t>
+      </w:r>
       <w:r>
         <w:rPr>
           <w:sz w:val="24"/>
           <w:szCs w:val="24"/>
         </w:rPr>
-        <w:t xml:space="preserve">, é </w:t>
-      </w:r>
-      <w:proofErr w:type="spellStart"/>
+        <w:t xml:space="preserve"> tornam a execução mais lenta. Assim, de forma a reduzir o número de triângulos, vertices, etc, e melhorarmos o desempenho</w:t>
+      </w:r>
       <w:r>
         <w:rPr>
           <w:sz w:val="24"/>
           <w:szCs w:val="24"/>
         </w:rPr>
-        <w:t>necessário</w:t>
-      </w:r>
-      <w:proofErr w:type="spellEnd"/>
+        <w:t>,</w:t>
+      </w:r>
       <w:r>
         <w:rPr>
           <w:sz w:val="24"/>
           <w:szCs w:val="24"/>
         </w:rPr>
-        <w:t xml:space="preserve"> </w:t>
-      </w:r>
-      <w:proofErr w:type="spellStart"/>
+        <w:t xml:space="preserve"> não processámos estas fa</w:t>
+      </w:r>
       <w:r>
         <w:rPr>
           <w:sz w:val="24"/>
           <w:szCs w:val="24"/>
         </w:rPr>
-        <w:t>este</w:t>
-      </w:r>
-      <w:proofErr w:type="spellEnd"/>
+        <w:t>c</w:t>
+      </w:r>
       <w:r>
         <w:rPr>
           <w:sz w:val="24"/>
           <w:szCs w:val="24"/>
         </w:rPr>
-        <w:t xml:space="preserve"> </w:t>
-      </w:r>
-      <w:proofErr w:type="spellStart"/>
+        <w:t>es</w:t>
+      </w:r>
       <w:r>
         <w:rPr>
           <w:sz w:val="24"/>
           <w:szCs w:val="24"/>
         </w:rPr>
-        <w:t>estar</w:t>
-      </w:r>
-      <w:proofErr w:type="spellEnd"/>
-      <w:r>
+        <w:t>.</w:t>
+      </w:r>
+    </w:p>
+    <w:p>
+      <w:pPr>
         <w:rPr>
           <w:sz w:val="24"/>
           <w:szCs w:val="24"/>
         </w:rPr>
-        <w:t xml:space="preserve"> </w:t>
-      </w:r>
-      <w:proofErr w:type="spellStart"/>
-      <w:r>
-        <w:rPr>
-          <w:sz w:val="24"/>
-          <w:szCs w:val="24"/>
-        </w:rPr>
-        <w:t>otimizado</w:t>
-      </w:r>
-      <w:proofErr w:type="spellEnd"/>
-      <w:r>
-        <w:rPr>
-          <w:sz w:val="24"/>
-          <w:szCs w:val="24"/>
-        </w:rPr>
-        <w:t xml:space="preserve">, de modo a </w:t>
-      </w:r>
-      <w:proofErr w:type="spellStart"/>
-      <w:r>
-        <w:rPr>
-          <w:sz w:val="24"/>
-          <w:szCs w:val="24"/>
-        </w:rPr>
-        <w:t>diminuir</w:t>
-      </w:r>
-      <w:proofErr w:type="spellEnd"/>
-      <w:r>
-        <w:rPr>
-          <w:sz w:val="24"/>
-          <w:szCs w:val="24"/>
-        </w:rPr>
-        <w:t xml:space="preserve"> a carga </w:t>
-      </w:r>
-      <w:proofErr w:type="spellStart"/>
-      <w:r>
-        <w:rPr>
-          <w:sz w:val="24"/>
-          <w:szCs w:val="24"/>
-        </w:rPr>
-        <w:t>computacional</w:t>
-      </w:r>
-      <w:proofErr w:type="spellEnd"/>
-      <w:r>
-        <w:rPr>
-          <w:sz w:val="24"/>
-          <w:szCs w:val="24"/>
-        </w:rPr>
-        <w:t xml:space="preserve">. </w:t>
-      </w:r>
-      <w:proofErr w:type="spellStart"/>
-      <w:r>
-        <w:rPr>
-          <w:sz w:val="24"/>
-          <w:szCs w:val="24"/>
-        </w:rPr>
-        <w:t>Assim</w:t>
-      </w:r>
-      <w:proofErr w:type="spellEnd"/>
-      <w:r>
-        <w:rPr>
-          <w:sz w:val="24"/>
-          <w:szCs w:val="24"/>
-        </w:rPr>
-        <w:t xml:space="preserve">, </w:t>
-      </w:r>
-      <w:proofErr w:type="spellStart"/>
-      <w:r>
-        <w:rPr>
-          <w:sz w:val="24"/>
-          <w:szCs w:val="24"/>
-        </w:rPr>
-        <w:t>neste</w:t>
-      </w:r>
-      <w:proofErr w:type="spellEnd"/>
-      <w:r>
-        <w:rPr>
-          <w:sz w:val="24"/>
-          <w:szCs w:val="24"/>
-        </w:rPr>
-        <w:t xml:space="preserve"> </w:t>
-      </w:r>
-      <w:proofErr w:type="spellStart"/>
-      <w:r>
-        <w:rPr>
-          <w:sz w:val="24"/>
-          <w:szCs w:val="24"/>
-        </w:rPr>
-        <w:t>projeto</w:t>
-      </w:r>
-      <w:proofErr w:type="spellEnd"/>
-      <w:r>
-        <w:rPr>
-          <w:sz w:val="24"/>
-          <w:szCs w:val="24"/>
-        </w:rPr>
-        <w:t xml:space="preserve">, um </w:t>
-      </w:r>
-      <w:proofErr w:type="spellStart"/>
-      <w:r>
-        <w:rPr>
-          <w:sz w:val="24"/>
-          <w:szCs w:val="24"/>
-        </w:rPr>
-        <w:t>mundo</w:t>
-      </w:r>
-      <w:proofErr w:type="spellEnd"/>
-      <w:r>
-        <w:rPr>
-          <w:sz w:val="24"/>
-          <w:szCs w:val="24"/>
-        </w:rPr>
-        <w:t xml:space="preserve"> é </w:t>
-      </w:r>
-      <w:proofErr w:type="spellStart"/>
-      <w:r>
-        <w:rPr>
-          <w:sz w:val="24"/>
-          <w:szCs w:val="24"/>
-        </w:rPr>
-        <w:t>criado</w:t>
-      </w:r>
-      <w:proofErr w:type="spellEnd"/>
-      <w:r>
-        <w:rPr>
-          <w:sz w:val="24"/>
-          <w:szCs w:val="24"/>
-        </w:rPr>
-        <w:t xml:space="preserve"> </w:t>
-      </w:r>
-      <w:proofErr w:type="spellStart"/>
-      <w:r>
-        <w:rPr>
-          <w:sz w:val="24"/>
-          <w:szCs w:val="24"/>
-        </w:rPr>
-        <w:t>continuamente</w:t>
-      </w:r>
-      <w:proofErr w:type="spellEnd"/>
-      <w:r>
-        <w:rPr>
-          <w:sz w:val="24"/>
-          <w:szCs w:val="24"/>
-        </w:rPr>
-        <w:t xml:space="preserve"> </w:t>
-      </w:r>
-      <w:proofErr w:type="spellStart"/>
-      <w:r>
-        <w:rPr>
-          <w:sz w:val="24"/>
-          <w:szCs w:val="24"/>
-        </w:rPr>
-        <w:t>em</w:t>
-      </w:r>
-      <w:proofErr w:type="spellEnd"/>
-      <w:r>
-        <w:rPr>
-          <w:sz w:val="24"/>
-          <w:szCs w:val="24"/>
-        </w:rPr>
-        <w:t xml:space="preserve"> </w:t>
-      </w:r>
-      <w:proofErr w:type="spellStart"/>
-      <w:r>
-        <w:rPr>
-          <w:sz w:val="24"/>
-          <w:szCs w:val="24"/>
-        </w:rPr>
-        <w:t>torno</w:t>
-      </w:r>
-      <w:proofErr w:type="spellEnd"/>
-      <w:r>
-        <w:rPr>
-          <w:sz w:val="24"/>
-          <w:szCs w:val="24"/>
-        </w:rPr>
-        <w:t xml:space="preserve"> do </w:t>
-      </w:r>
-      <w:proofErr w:type="spellStart"/>
-      <w:r>
-        <w:rPr>
-          <w:sz w:val="24"/>
-          <w:szCs w:val="24"/>
-        </w:rPr>
-        <w:t>agente</w:t>
-      </w:r>
-      <w:proofErr w:type="spellEnd"/>
-      <w:r>
-        <w:rPr>
-          <w:sz w:val="24"/>
-          <w:szCs w:val="24"/>
-        </w:rPr>
-        <w:t xml:space="preserve"> à </w:t>
-      </w:r>
-      <w:proofErr w:type="spellStart"/>
-      <w:r>
-        <w:rPr>
-          <w:sz w:val="24"/>
-          <w:szCs w:val="24"/>
-        </w:rPr>
-        <w:t>medida</w:t>
-      </w:r>
-      <w:proofErr w:type="spellEnd"/>
-      <w:r>
-        <w:rPr>
-          <w:sz w:val="24"/>
-          <w:szCs w:val="24"/>
-        </w:rPr>
-        <w:t xml:space="preserve"> que </w:t>
-      </w:r>
-      <w:proofErr w:type="spellStart"/>
-      <w:r>
-        <w:rPr>
-          <w:sz w:val="24"/>
-          <w:szCs w:val="24"/>
-        </w:rPr>
-        <w:t>este</w:t>
-      </w:r>
-      <w:proofErr w:type="spellEnd"/>
-      <w:r>
-        <w:rPr>
-          <w:sz w:val="24"/>
-          <w:szCs w:val="24"/>
-        </w:rPr>
-        <w:t xml:space="preserve"> se </w:t>
-      </w:r>
-      <w:proofErr w:type="spellStart"/>
-      <w:r>
-        <w:rPr>
-          <w:sz w:val="24"/>
-          <w:szCs w:val="24"/>
-        </w:rPr>
-        <w:t>movimenta</w:t>
-      </w:r>
-      <w:proofErr w:type="spellEnd"/>
-      <w:r>
-        <w:rPr>
-          <w:sz w:val="24"/>
-          <w:szCs w:val="24"/>
-        </w:rPr>
-        <w:t xml:space="preserve"> e </w:t>
-      </w:r>
-      <w:proofErr w:type="spellStart"/>
-      <w:r>
-        <w:rPr>
-          <w:sz w:val="24"/>
-          <w:szCs w:val="24"/>
-        </w:rPr>
-        <w:t>por</w:t>
-      </w:r>
-      <w:proofErr w:type="spellEnd"/>
-      <w:r>
-        <w:rPr>
-          <w:sz w:val="24"/>
-          <w:szCs w:val="24"/>
-        </w:rPr>
-        <w:t xml:space="preserve"> </w:t>
-      </w:r>
-      <w:proofErr w:type="spellStart"/>
-      <w:r>
-        <w:rPr>
-          <w:sz w:val="24"/>
-          <w:szCs w:val="24"/>
-        </w:rPr>
-        <w:t>consequinte</w:t>
-      </w:r>
-      <w:proofErr w:type="spellEnd"/>
-      <w:r>
-        <w:rPr>
-          <w:sz w:val="24"/>
-          <w:szCs w:val="24"/>
-        </w:rPr>
-        <w:t xml:space="preserve">, </w:t>
-      </w:r>
-      <w:proofErr w:type="spellStart"/>
-      <w:r>
-        <w:rPr>
-          <w:sz w:val="24"/>
-          <w:szCs w:val="24"/>
-        </w:rPr>
-        <w:t>parte</w:t>
-      </w:r>
-      <w:proofErr w:type="spellEnd"/>
-      <w:r>
-        <w:rPr>
-          <w:sz w:val="24"/>
-          <w:szCs w:val="24"/>
-        </w:rPr>
-        <w:t xml:space="preserve"> do </w:t>
-      </w:r>
-      <w:proofErr w:type="spellStart"/>
-      <w:r>
-        <w:rPr>
-          <w:sz w:val="24"/>
-          <w:szCs w:val="24"/>
-        </w:rPr>
-        <w:t>mundo</w:t>
-      </w:r>
-      <w:proofErr w:type="spellEnd"/>
-      <w:r>
-        <w:rPr>
-          <w:sz w:val="24"/>
-          <w:szCs w:val="24"/>
-        </w:rPr>
-        <w:t xml:space="preserve"> é “</w:t>
-      </w:r>
-      <w:proofErr w:type="spellStart"/>
-      <w:r>
-        <w:rPr>
-          <w:sz w:val="24"/>
-          <w:szCs w:val="24"/>
-        </w:rPr>
-        <w:t>destruído</w:t>
-      </w:r>
-      <w:proofErr w:type="spellEnd"/>
-      <w:r>
-        <w:rPr>
-          <w:sz w:val="24"/>
-          <w:szCs w:val="24"/>
-        </w:rPr>
-        <w:t xml:space="preserve">” se </w:t>
-      </w:r>
-      <w:proofErr w:type="spellStart"/>
-      <w:r>
-        <w:rPr>
-          <w:sz w:val="24"/>
-          <w:szCs w:val="24"/>
-        </w:rPr>
-        <w:t>este</w:t>
-      </w:r>
-      <w:proofErr w:type="spellEnd"/>
-      <w:r>
-        <w:rPr>
-          <w:sz w:val="24"/>
-          <w:szCs w:val="24"/>
-        </w:rPr>
-        <w:t xml:space="preserve"> se </w:t>
-      </w:r>
-      <w:proofErr w:type="spellStart"/>
-      <w:r>
-        <w:rPr>
-          <w:sz w:val="24"/>
-          <w:szCs w:val="24"/>
-        </w:rPr>
-        <w:t>afastar</w:t>
-      </w:r>
-      <w:proofErr w:type="spellEnd"/>
-      <w:r>
-        <w:rPr>
-          <w:sz w:val="24"/>
-          <w:szCs w:val="24"/>
-        </w:rPr>
-        <w:t xml:space="preserve"> </w:t>
-      </w:r>
-      <w:proofErr w:type="spellStart"/>
-      <w:r>
-        <w:rPr>
-          <w:sz w:val="24"/>
-          <w:szCs w:val="24"/>
-        </w:rPr>
-        <w:t>consideravelmente</w:t>
-      </w:r>
-      <w:proofErr w:type="spellEnd"/>
-      <w:r>
-        <w:rPr>
-          <w:sz w:val="24"/>
-          <w:szCs w:val="24"/>
-        </w:rPr>
-        <w:t>.</w:t>
-      </w:r>
+      </w:pPr>
     </w:p>
     <w:p>
       <w:pPr>
-        <w:rPr>
-          <w:sz w:val="24"/>
-          <w:szCs w:val="24"/>
-        </w:rPr>
-      </w:pPr>
-      <w:r>
-        <w:rPr>
-          <w:sz w:val="24"/>
-          <w:szCs w:val="24"/>
-        </w:rPr>
-        <w:tab/>
-        <w:t xml:space="preserve">Como </w:t>
-      </w:r>
-      <w:proofErr w:type="spellStart"/>
-      <w:r>
-        <w:rPr>
-          <w:sz w:val="24"/>
-          <w:szCs w:val="24"/>
-        </w:rPr>
-        <w:t>dito</w:t>
-      </w:r>
-      <w:proofErr w:type="spellEnd"/>
-      <w:r>
-        <w:rPr>
-          <w:sz w:val="24"/>
-          <w:szCs w:val="24"/>
-        </w:rPr>
-        <w:t xml:space="preserve"> </w:t>
-      </w:r>
-      <w:proofErr w:type="spellStart"/>
-      <w:r>
-        <w:rPr>
-          <w:sz w:val="24"/>
-          <w:szCs w:val="24"/>
-        </w:rPr>
-        <w:t>anteriormente</w:t>
-      </w:r>
-      <w:proofErr w:type="spellEnd"/>
-      <w:r>
-        <w:rPr>
-          <w:sz w:val="24"/>
-          <w:szCs w:val="24"/>
-        </w:rPr>
-        <w:t xml:space="preserve">, </w:t>
-      </w:r>
-      <w:proofErr w:type="spellStart"/>
-      <w:r>
-        <w:rPr>
-          <w:sz w:val="24"/>
-          <w:szCs w:val="24"/>
-        </w:rPr>
-        <w:t>este</w:t>
-      </w:r>
-      <w:proofErr w:type="spellEnd"/>
-      <w:r>
-        <w:rPr>
-          <w:sz w:val="24"/>
-          <w:szCs w:val="24"/>
-        </w:rPr>
-        <w:t xml:space="preserve"> </w:t>
-      </w:r>
-      <w:proofErr w:type="spellStart"/>
-      <w:r>
-        <w:rPr>
-          <w:sz w:val="24"/>
-          <w:szCs w:val="24"/>
-        </w:rPr>
-        <w:t>projeto</w:t>
-      </w:r>
-      <w:proofErr w:type="spellEnd"/>
-      <w:r>
-        <w:rPr>
-          <w:sz w:val="24"/>
-          <w:szCs w:val="24"/>
-        </w:rPr>
-        <w:t xml:space="preserve"> visa a </w:t>
-      </w:r>
-      <w:proofErr w:type="spellStart"/>
-      <w:r>
-        <w:rPr>
-          <w:sz w:val="24"/>
-          <w:szCs w:val="24"/>
-        </w:rPr>
-        <w:t>criação</w:t>
-      </w:r>
-      <w:proofErr w:type="spellEnd"/>
-      <w:r>
-        <w:rPr>
-          <w:sz w:val="24"/>
-          <w:szCs w:val="24"/>
-        </w:rPr>
-        <w:t xml:space="preserve"> de um </w:t>
-      </w:r>
-      <w:proofErr w:type="spellStart"/>
-      <w:r>
-        <w:rPr>
-          <w:sz w:val="24"/>
-          <w:szCs w:val="24"/>
-        </w:rPr>
-        <w:t>mundo</w:t>
-      </w:r>
-      <w:proofErr w:type="spellEnd"/>
-      <w:r>
-        <w:rPr>
-          <w:sz w:val="24"/>
-          <w:szCs w:val="24"/>
-        </w:rPr>
-        <w:t xml:space="preserve"> Minecraft</w:t>
-      </w:r>
-      <w:r>
-        <w:rPr>
-          <w:sz w:val="24"/>
-          <w:szCs w:val="24"/>
-        </w:rPr>
-        <w:t xml:space="preserve">, </w:t>
-      </w:r>
-      <w:proofErr w:type="spellStart"/>
-      <w:r>
-        <w:rPr>
-          <w:sz w:val="24"/>
-          <w:szCs w:val="24"/>
-        </w:rPr>
-        <w:t>ou</w:t>
-      </w:r>
-      <w:proofErr w:type="spellEnd"/>
-      <w:r>
-        <w:rPr>
-          <w:sz w:val="24"/>
-          <w:szCs w:val="24"/>
-        </w:rPr>
-        <w:t xml:space="preserve"> </w:t>
-      </w:r>
-      <w:proofErr w:type="spellStart"/>
-      <w:r>
-        <w:rPr>
-          <w:sz w:val="24"/>
-          <w:szCs w:val="24"/>
-        </w:rPr>
-        <w:t>seja</w:t>
-      </w:r>
-      <w:proofErr w:type="spellEnd"/>
-      <w:r>
-        <w:rPr>
-          <w:sz w:val="24"/>
-          <w:szCs w:val="24"/>
-        </w:rPr>
-        <w:t xml:space="preserve"> um </w:t>
-      </w:r>
-      <w:proofErr w:type="spellStart"/>
-      <w:r>
-        <w:rPr>
-          <w:sz w:val="24"/>
-          <w:szCs w:val="24"/>
-        </w:rPr>
-        <w:t>mundo</w:t>
-      </w:r>
-      <w:proofErr w:type="spellEnd"/>
-      <w:r>
-        <w:rPr>
-          <w:sz w:val="24"/>
-          <w:szCs w:val="24"/>
-        </w:rPr>
-        <w:t xml:space="preserve"> </w:t>
-      </w:r>
-      <w:proofErr w:type="spellStart"/>
-      <w:r>
-        <w:rPr>
-          <w:sz w:val="24"/>
-          <w:szCs w:val="24"/>
-        </w:rPr>
-        <w:t>baseado</w:t>
-      </w:r>
-      <w:proofErr w:type="spellEnd"/>
-      <w:r>
-        <w:rPr>
-          <w:sz w:val="24"/>
-          <w:szCs w:val="24"/>
-        </w:rPr>
-        <w:t xml:space="preserve"> </w:t>
-      </w:r>
-      <w:proofErr w:type="spellStart"/>
-      <w:r>
-        <w:rPr>
-          <w:sz w:val="24"/>
-          <w:szCs w:val="24"/>
-        </w:rPr>
-        <w:t>em</w:t>
-      </w:r>
-      <w:proofErr w:type="spellEnd"/>
-      <w:r>
-        <w:rPr>
-          <w:sz w:val="24"/>
-          <w:szCs w:val="24"/>
-        </w:rPr>
-        <w:t xml:space="preserve"> </w:t>
-      </w:r>
-      <w:proofErr w:type="spellStart"/>
-      <w:r>
-        <w:rPr>
-          <w:sz w:val="24"/>
-          <w:szCs w:val="24"/>
-        </w:rPr>
-        <w:t>cubos</w:t>
-      </w:r>
-      <w:proofErr w:type="spellEnd"/>
-      <w:r>
-        <w:rPr>
-          <w:sz w:val="24"/>
-          <w:szCs w:val="24"/>
-        </w:rPr>
-        <w:t xml:space="preserve">. Neste </w:t>
-      </w:r>
-      <w:proofErr w:type="spellStart"/>
-      <w:r>
-        <w:rPr>
-          <w:sz w:val="24"/>
-          <w:szCs w:val="24"/>
-        </w:rPr>
-        <w:t>ambiente</w:t>
-      </w:r>
-      <w:proofErr w:type="spellEnd"/>
-      <w:r>
-        <w:rPr>
-          <w:sz w:val="24"/>
-          <w:szCs w:val="24"/>
-        </w:rPr>
-        <w:t xml:space="preserve">, </w:t>
-      </w:r>
-      <w:proofErr w:type="spellStart"/>
-      <w:r>
-        <w:rPr>
-          <w:sz w:val="24"/>
-          <w:szCs w:val="24"/>
-        </w:rPr>
-        <w:t>existem</w:t>
-      </w:r>
-      <w:proofErr w:type="spellEnd"/>
-      <w:r>
-        <w:rPr>
-          <w:sz w:val="24"/>
-          <w:szCs w:val="24"/>
-        </w:rPr>
-        <w:t xml:space="preserve"> faces que </w:t>
-      </w:r>
-      <w:proofErr w:type="spellStart"/>
-      <w:r>
-        <w:rPr>
-          <w:sz w:val="24"/>
-          <w:szCs w:val="24"/>
-        </w:rPr>
-        <w:t>não</w:t>
-      </w:r>
-      <w:proofErr w:type="spellEnd"/>
-      <w:r>
-        <w:rPr>
-          <w:sz w:val="24"/>
-          <w:szCs w:val="24"/>
-        </w:rPr>
-        <w:t xml:space="preserve"> </w:t>
-      </w:r>
-      <w:proofErr w:type="spellStart"/>
-      <w:r>
-        <w:rPr>
-          <w:sz w:val="24"/>
-          <w:szCs w:val="24"/>
-        </w:rPr>
-        <w:t>são</w:t>
-      </w:r>
-      <w:proofErr w:type="spellEnd"/>
-      <w:r>
-        <w:rPr>
-          <w:sz w:val="24"/>
-          <w:szCs w:val="24"/>
-        </w:rPr>
-        <w:t xml:space="preserve"> </w:t>
-      </w:r>
-      <w:proofErr w:type="spellStart"/>
-      <w:r>
-        <w:rPr>
-          <w:sz w:val="24"/>
-          <w:szCs w:val="24"/>
-        </w:rPr>
-        <w:t>visíveis</w:t>
-      </w:r>
-      <w:proofErr w:type="spellEnd"/>
-      <w:r>
-        <w:rPr>
-          <w:sz w:val="24"/>
-          <w:szCs w:val="24"/>
-        </w:rPr>
-        <w:t xml:space="preserve"> </w:t>
-      </w:r>
-      <w:proofErr w:type="spellStart"/>
-      <w:r>
-        <w:rPr>
-          <w:sz w:val="24"/>
-          <w:szCs w:val="24"/>
-        </w:rPr>
-        <w:t>ao</w:t>
-      </w:r>
-      <w:proofErr w:type="spellEnd"/>
-      <w:r>
-        <w:rPr>
-          <w:sz w:val="24"/>
-          <w:szCs w:val="24"/>
-        </w:rPr>
-        <w:t xml:space="preserve"> </w:t>
-      </w:r>
-      <w:proofErr w:type="spellStart"/>
-      <w:r>
-        <w:rPr>
-          <w:sz w:val="24"/>
-          <w:szCs w:val="24"/>
-        </w:rPr>
-        <w:t>jogador</w:t>
-      </w:r>
-      <w:proofErr w:type="spellEnd"/>
-      <w:r>
-        <w:rPr>
-          <w:sz w:val="24"/>
-          <w:szCs w:val="24"/>
-        </w:rPr>
-        <w:t xml:space="preserve">, </w:t>
-      </w:r>
-      <w:proofErr w:type="gramStart"/>
-      <w:r>
-        <w:rPr>
-          <w:sz w:val="24"/>
-          <w:szCs w:val="24"/>
-        </w:rPr>
-        <w:t>mas</w:t>
-      </w:r>
-      <w:proofErr w:type="gramEnd"/>
-      <w:r>
-        <w:rPr>
-          <w:sz w:val="24"/>
-          <w:szCs w:val="24"/>
-        </w:rPr>
-        <w:t xml:space="preserve"> que </w:t>
-      </w:r>
-      <w:proofErr w:type="spellStart"/>
-      <w:r>
-        <w:rPr>
-          <w:sz w:val="24"/>
-          <w:szCs w:val="24"/>
-        </w:rPr>
-        <w:t>ao</w:t>
-      </w:r>
-      <w:proofErr w:type="spellEnd"/>
-      <w:r>
-        <w:rPr>
-          <w:sz w:val="24"/>
-          <w:szCs w:val="24"/>
-        </w:rPr>
-        <w:t xml:space="preserve"> </w:t>
-      </w:r>
-      <w:proofErr w:type="spellStart"/>
-      <w:r>
-        <w:rPr>
-          <w:sz w:val="24"/>
-          <w:szCs w:val="24"/>
-        </w:rPr>
-        <w:t>serem</w:t>
-      </w:r>
-      <w:proofErr w:type="spellEnd"/>
-      <w:r>
-        <w:rPr>
-          <w:sz w:val="24"/>
-          <w:szCs w:val="24"/>
-        </w:rPr>
-        <w:t xml:space="preserve"> </w:t>
-      </w:r>
-      <w:proofErr w:type="spellStart"/>
-      <w:r>
-        <w:rPr>
-          <w:sz w:val="24"/>
-          <w:szCs w:val="24"/>
-        </w:rPr>
-        <w:t>criadas</w:t>
-      </w:r>
-      <w:proofErr w:type="spellEnd"/>
-      <w:r>
-        <w:rPr>
-          <w:sz w:val="24"/>
-          <w:szCs w:val="24"/>
-        </w:rPr>
-        <w:t xml:space="preserve"> e </w:t>
-      </w:r>
-      <w:proofErr w:type="spellStart"/>
-      <w:r>
-        <w:rPr>
-          <w:sz w:val="24"/>
-          <w:szCs w:val="24"/>
-        </w:rPr>
-        <w:t>renderizadas</w:t>
-      </w:r>
-      <w:proofErr w:type="spellEnd"/>
-      <w:r>
-        <w:rPr>
-          <w:sz w:val="24"/>
-          <w:szCs w:val="24"/>
-        </w:rPr>
-        <w:t xml:space="preserve"> </w:t>
-      </w:r>
-      <w:proofErr w:type="spellStart"/>
-      <w:r>
-        <w:rPr>
-          <w:sz w:val="24"/>
-          <w:szCs w:val="24"/>
-        </w:rPr>
-        <w:t>tornam</w:t>
-      </w:r>
-      <w:proofErr w:type="spellEnd"/>
-      <w:r>
-        <w:rPr>
-          <w:sz w:val="24"/>
-          <w:szCs w:val="24"/>
-        </w:rPr>
-        <w:t xml:space="preserve"> a </w:t>
-      </w:r>
-      <w:proofErr w:type="spellStart"/>
-      <w:r>
-        <w:rPr>
-          <w:sz w:val="24"/>
-          <w:szCs w:val="24"/>
-        </w:rPr>
-        <w:t>execução</w:t>
-      </w:r>
-      <w:proofErr w:type="spellEnd"/>
-      <w:r>
-        <w:rPr>
-          <w:sz w:val="24"/>
-          <w:szCs w:val="24"/>
-        </w:rPr>
-        <w:t xml:space="preserve"> </w:t>
-      </w:r>
-      <w:proofErr w:type="spellStart"/>
-      <w:r>
-        <w:rPr>
-          <w:sz w:val="24"/>
-          <w:szCs w:val="24"/>
-        </w:rPr>
-        <w:t>mais</w:t>
-      </w:r>
-      <w:proofErr w:type="spellEnd"/>
-      <w:r>
-        <w:rPr>
-          <w:sz w:val="24"/>
-          <w:szCs w:val="24"/>
-        </w:rPr>
-        <w:t xml:space="preserve"> </w:t>
-      </w:r>
-      <w:proofErr w:type="spellStart"/>
-      <w:r>
-        <w:rPr>
-          <w:sz w:val="24"/>
-          <w:szCs w:val="24"/>
-        </w:rPr>
-        <w:t>lenta</w:t>
-      </w:r>
-      <w:proofErr w:type="spellEnd"/>
-      <w:r>
-        <w:rPr>
-          <w:sz w:val="24"/>
-          <w:szCs w:val="24"/>
-        </w:rPr>
-        <w:t xml:space="preserve">. </w:t>
-      </w:r>
-      <w:proofErr w:type="spellStart"/>
-      <w:r>
-        <w:rPr>
-          <w:sz w:val="24"/>
-          <w:szCs w:val="24"/>
-        </w:rPr>
-        <w:t>Assim</w:t>
-      </w:r>
-      <w:proofErr w:type="spellEnd"/>
-      <w:r>
-        <w:rPr>
-          <w:sz w:val="24"/>
-          <w:szCs w:val="24"/>
-        </w:rPr>
-        <w:t xml:space="preserve">, de forma a </w:t>
-      </w:r>
-      <w:proofErr w:type="spellStart"/>
-      <w:r>
-        <w:rPr>
-          <w:sz w:val="24"/>
-          <w:szCs w:val="24"/>
-        </w:rPr>
-        <w:t>reduzir</w:t>
-      </w:r>
-      <w:proofErr w:type="spellEnd"/>
-      <w:r>
-        <w:rPr>
-          <w:sz w:val="24"/>
-          <w:szCs w:val="24"/>
-        </w:rPr>
-        <w:t xml:space="preserve"> o </w:t>
-      </w:r>
-      <w:proofErr w:type="spellStart"/>
-      <w:r>
-        <w:rPr>
-          <w:sz w:val="24"/>
-          <w:szCs w:val="24"/>
-        </w:rPr>
-        <w:t>número</w:t>
-      </w:r>
-      <w:proofErr w:type="spellEnd"/>
-      <w:r>
-        <w:rPr>
-          <w:sz w:val="24"/>
-          <w:szCs w:val="24"/>
-        </w:rPr>
-        <w:t xml:space="preserve"> de </w:t>
-      </w:r>
-      <w:proofErr w:type="spellStart"/>
-      <w:r>
-        <w:rPr>
-          <w:sz w:val="24"/>
-          <w:szCs w:val="24"/>
-        </w:rPr>
-        <w:t>triângulos</w:t>
-      </w:r>
-      <w:proofErr w:type="spellEnd"/>
-      <w:r>
-        <w:rPr>
-          <w:sz w:val="24"/>
-          <w:szCs w:val="24"/>
-        </w:rPr>
-        <w:t xml:space="preserve">, vertices, </w:t>
-      </w:r>
-      <w:proofErr w:type="spellStart"/>
-      <w:r>
-        <w:rPr>
-          <w:sz w:val="24"/>
-          <w:szCs w:val="24"/>
-        </w:rPr>
-        <w:t>etc</w:t>
-      </w:r>
-      <w:proofErr w:type="spellEnd"/>
-      <w:r>
-        <w:rPr>
-          <w:sz w:val="24"/>
-          <w:szCs w:val="24"/>
-        </w:rPr>
-        <w:t xml:space="preserve">, e </w:t>
-      </w:r>
-      <w:proofErr w:type="spellStart"/>
-      <w:r>
-        <w:rPr>
-          <w:sz w:val="24"/>
-          <w:szCs w:val="24"/>
-        </w:rPr>
-        <w:t>melhorarmos</w:t>
-      </w:r>
-      <w:proofErr w:type="spellEnd"/>
-      <w:r>
-        <w:rPr>
-          <w:sz w:val="24"/>
-          <w:szCs w:val="24"/>
-        </w:rPr>
-        <w:t xml:space="preserve"> o </w:t>
-      </w:r>
-      <w:proofErr w:type="spellStart"/>
-      <w:r>
-        <w:rPr>
-          <w:sz w:val="24"/>
-          <w:szCs w:val="24"/>
-        </w:rPr>
-        <w:t>desempenho</w:t>
-      </w:r>
-      <w:proofErr w:type="spellEnd"/>
-      <w:r>
-        <w:rPr>
-          <w:sz w:val="24"/>
-          <w:szCs w:val="24"/>
-        </w:rPr>
-        <w:t>,</w:t>
-      </w:r>
-      <w:r>
-        <w:rPr>
-          <w:sz w:val="24"/>
-          <w:szCs w:val="24"/>
-        </w:rPr>
-        <w:t xml:space="preserve"> </w:t>
-      </w:r>
-      <w:proofErr w:type="spellStart"/>
-      <w:r>
-        <w:rPr>
-          <w:sz w:val="24"/>
-          <w:szCs w:val="24"/>
-        </w:rPr>
-        <w:t>não</w:t>
-      </w:r>
-      <w:proofErr w:type="spellEnd"/>
-      <w:r>
-        <w:rPr>
-          <w:sz w:val="24"/>
-          <w:szCs w:val="24"/>
-        </w:rPr>
-        <w:t xml:space="preserve"> </w:t>
-      </w:r>
-      <w:proofErr w:type="spellStart"/>
-      <w:r>
-        <w:rPr>
-          <w:sz w:val="24"/>
-          <w:szCs w:val="24"/>
-        </w:rPr>
-        <w:t>processámos</w:t>
-      </w:r>
-      <w:proofErr w:type="spellEnd"/>
-      <w:r>
-        <w:rPr>
-          <w:sz w:val="24"/>
-          <w:szCs w:val="24"/>
-        </w:rPr>
-        <w:t xml:space="preserve"> </w:t>
-      </w:r>
-      <w:proofErr w:type="spellStart"/>
-      <w:r>
-        <w:rPr>
-          <w:sz w:val="24"/>
-          <w:szCs w:val="24"/>
-        </w:rPr>
-        <w:t>estas</w:t>
-      </w:r>
-      <w:proofErr w:type="spellEnd"/>
-      <w:r>
-        <w:rPr>
-          <w:sz w:val="24"/>
-          <w:szCs w:val="24"/>
-        </w:rPr>
-        <w:t xml:space="preserve"> fa</w:t>
-      </w:r>
-      <w:r>
-        <w:rPr>
-          <w:sz w:val="24"/>
-          <w:szCs w:val="24"/>
-        </w:rPr>
-        <w:t>c</w:t>
-      </w:r>
-      <w:r>
-        <w:rPr>
-          <w:sz w:val="24"/>
-          <w:szCs w:val="24"/>
-        </w:rPr>
-        <w:t>es</w:t>
-      </w:r>
-      <w:r>
-        <w:rPr>
-          <w:sz w:val="24"/>
-          <w:szCs w:val="24"/>
-        </w:rPr>
-        <w:t>.</w:t>
-      </w:r>
-    </w:p>
-    <w:p>
-      <w:pPr>
-        <w:rPr>
-          <w:sz w:val="24"/>
-          <w:szCs w:val="24"/>
-        </w:rPr>
-      </w:pPr>
-    </w:p>
-    <w:p>
-      <w:pPr>
         <w:pStyle w:val="Ttulo3"/>
       </w:pPr>
       <w:bookmarkStart w:id="5" w:name="_Toc101466353"/>
       <w:r>
-        <w:t xml:space="preserve">2.1.1 – </w:t>
-      </w:r>
-      <w:proofErr w:type="spellStart"/>
-      <w:r>
-        <w:t>Texturas</w:t>
+        <w:t>2.1.1 – Texturas</w:t>
       </w:r>
       <w:bookmarkEnd w:id="5"/>
-      <w:proofErr w:type="spellEnd"/>
     </w:p>
     <w:p/>
     <w:p>
@@ -3819,620 +2660,56 @@
           <w:szCs w:val="24"/>
         </w:rPr>
         <w:tab/>
-        <w:t xml:space="preserve">Para ser </w:t>
-      </w:r>
-      <w:proofErr w:type="spellStart"/>
+        <w:t>Para ser possível ao jogador distinguir os diferentes tipos de cubos, a cada um foi adicionado uma textura diferente, permitindo diferenciar a relva</w:t>
+      </w:r>
       <w:r>
         <w:rPr>
           <w:sz w:val="24"/>
           <w:szCs w:val="24"/>
         </w:rPr>
-        <w:t>possível</w:t>
-      </w:r>
-      <w:proofErr w:type="spellEnd"/>
+        <w:t xml:space="preserve">, a pedra, a terra, o ar, o diamante e o ouro. </w:t>
+      </w:r>
       <w:r>
         <w:rPr>
           <w:sz w:val="24"/>
           <w:szCs w:val="24"/>
         </w:rPr>
-        <w:t xml:space="preserve"> </w:t>
-      </w:r>
-      <w:proofErr w:type="spellStart"/>
+        <w:t xml:space="preserve">Isto foi realizado recorrendo a um atlas. </w:t>
+      </w:r>
       <w:r>
         <w:rPr>
           <w:sz w:val="24"/>
           <w:szCs w:val="24"/>
         </w:rPr>
-        <w:t>ao</w:t>
-      </w:r>
-      <w:proofErr w:type="spellEnd"/>
+        <w:t xml:space="preserve">Este, apesar de ser o mesmo utilizado nas aulas, </w:t>
+      </w:r>
       <w:r>
         <w:rPr>
           <w:sz w:val="24"/>
           <w:szCs w:val="24"/>
         </w:rPr>
-        <w:t xml:space="preserve"> </w:t>
-      </w:r>
-      <w:proofErr w:type="spellStart"/>
+        <w:t>tem texturas adicionais, nomeadamente diamante</w:t>
+      </w:r>
       <w:r>
         <w:rPr>
           <w:sz w:val="24"/>
           <w:szCs w:val="24"/>
         </w:rPr>
-        <w:t>jogador</w:t>
-      </w:r>
-      <w:proofErr w:type="spellEnd"/>
+        <w:t xml:space="preserve"> na posição (2,12)</w:t>
+      </w:r>
       <w:r>
         <w:rPr>
           <w:sz w:val="24"/>
           <w:szCs w:val="24"/>
         </w:rPr>
-        <w:t xml:space="preserve"> </w:t>
-      </w:r>
-      <w:proofErr w:type="spellStart"/>
+        <w:t xml:space="preserve"> e ouro</w:t>
+      </w:r>
       <w:r>
         <w:rPr>
           <w:sz w:val="24"/>
           <w:szCs w:val="24"/>
         </w:rPr>
-        <w:t>distinguir</w:t>
-      </w:r>
-      <w:proofErr w:type="spellEnd"/>
-      <w:r>
-        <w:rPr>
-          <w:sz w:val="24"/>
-          <w:szCs w:val="24"/>
-        </w:rPr>
-        <w:t xml:space="preserve"> </w:t>
-      </w:r>
-      <w:proofErr w:type="spellStart"/>
-      <w:r>
-        <w:rPr>
-          <w:sz w:val="24"/>
-          <w:szCs w:val="24"/>
-        </w:rPr>
-        <w:t>os</w:t>
-      </w:r>
-      <w:proofErr w:type="spellEnd"/>
-      <w:r>
-        <w:rPr>
-          <w:sz w:val="24"/>
-          <w:szCs w:val="24"/>
-        </w:rPr>
-        <w:t xml:space="preserve"> </w:t>
-      </w:r>
-      <w:proofErr w:type="spellStart"/>
-      <w:r>
-        <w:rPr>
-          <w:sz w:val="24"/>
-          <w:szCs w:val="24"/>
-        </w:rPr>
-        <w:t>diferentes</w:t>
-      </w:r>
-      <w:proofErr w:type="spellEnd"/>
-      <w:r>
-        <w:rPr>
-          <w:sz w:val="24"/>
-          <w:szCs w:val="24"/>
-        </w:rPr>
-        <w:t xml:space="preserve"> </w:t>
-      </w:r>
-      <w:proofErr w:type="spellStart"/>
-      <w:r>
-        <w:rPr>
-          <w:sz w:val="24"/>
-          <w:szCs w:val="24"/>
-        </w:rPr>
-        <w:t>tipos</w:t>
-      </w:r>
-      <w:proofErr w:type="spellEnd"/>
-      <w:r>
-        <w:rPr>
-          <w:sz w:val="24"/>
-          <w:szCs w:val="24"/>
-        </w:rPr>
-        <w:t xml:space="preserve"> de </w:t>
-      </w:r>
-      <w:proofErr w:type="spellStart"/>
-      <w:r>
-        <w:rPr>
-          <w:sz w:val="24"/>
-          <w:szCs w:val="24"/>
-        </w:rPr>
-        <w:t>cubos</w:t>
-      </w:r>
-      <w:proofErr w:type="spellEnd"/>
-      <w:r>
-        <w:rPr>
-          <w:sz w:val="24"/>
-          <w:szCs w:val="24"/>
-        </w:rPr>
-        <w:t xml:space="preserve">, a </w:t>
-      </w:r>
-      <w:proofErr w:type="spellStart"/>
-      <w:r>
-        <w:rPr>
-          <w:sz w:val="24"/>
-          <w:szCs w:val="24"/>
-        </w:rPr>
-        <w:t>cada</w:t>
-      </w:r>
-      <w:proofErr w:type="spellEnd"/>
-      <w:r>
-        <w:rPr>
-          <w:sz w:val="24"/>
-          <w:szCs w:val="24"/>
-        </w:rPr>
-        <w:t xml:space="preserve"> um </w:t>
-      </w:r>
-      <w:proofErr w:type="spellStart"/>
-      <w:r>
-        <w:rPr>
-          <w:sz w:val="24"/>
-          <w:szCs w:val="24"/>
-        </w:rPr>
-        <w:t>foi</w:t>
-      </w:r>
-      <w:proofErr w:type="spellEnd"/>
-      <w:r>
-        <w:rPr>
-          <w:sz w:val="24"/>
-          <w:szCs w:val="24"/>
-        </w:rPr>
-        <w:t xml:space="preserve"> </w:t>
-      </w:r>
-      <w:proofErr w:type="spellStart"/>
-      <w:r>
-        <w:rPr>
-          <w:sz w:val="24"/>
-          <w:szCs w:val="24"/>
-        </w:rPr>
-        <w:t>adicionado</w:t>
-      </w:r>
-      <w:proofErr w:type="spellEnd"/>
-      <w:r>
-        <w:rPr>
-          <w:sz w:val="24"/>
-          <w:szCs w:val="24"/>
-        </w:rPr>
-        <w:t xml:space="preserve"> </w:t>
-      </w:r>
-      <w:proofErr w:type="spellStart"/>
-      <w:r>
-        <w:rPr>
-          <w:sz w:val="24"/>
-          <w:szCs w:val="24"/>
-        </w:rPr>
-        <w:t>uma</w:t>
-      </w:r>
-      <w:proofErr w:type="spellEnd"/>
-      <w:r>
-        <w:rPr>
-          <w:sz w:val="24"/>
-          <w:szCs w:val="24"/>
-        </w:rPr>
-        <w:t xml:space="preserve"> </w:t>
-      </w:r>
-      <w:proofErr w:type="spellStart"/>
-      <w:r>
-        <w:rPr>
-          <w:sz w:val="24"/>
-          <w:szCs w:val="24"/>
-        </w:rPr>
-        <w:t>textura</w:t>
-      </w:r>
-      <w:proofErr w:type="spellEnd"/>
-      <w:r>
-        <w:rPr>
-          <w:sz w:val="24"/>
-          <w:szCs w:val="24"/>
-        </w:rPr>
-        <w:t xml:space="preserve"> </w:t>
-      </w:r>
-      <w:proofErr w:type="spellStart"/>
-      <w:r>
-        <w:rPr>
-          <w:sz w:val="24"/>
-          <w:szCs w:val="24"/>
-        </w:rPr>
-        <w:t>diferente</w:t>
-      </w:r>
-      <w:proofErr w:type="spellEnd"/>
-      <w:r>
-        <w:rPr>
-          <w:sz w:val="24"/>
-          <w:szCs w:val="24"/>
-        </w:rPr>
-        <w:t xml:space="preserve">, </w:t>
-      </w:r>
-      <w:proofErr w:type="spellStart"/>
-      <w:r>
-        <w:rPr>
-          <w:sz w:val="24"/>
-          <w:szCs w:val="24"/>
-        </w:rPr>
-        <w:t>permitindo</w:t>
-      </w:r>
-      <w:proofErr w:type="spellEnd"/>
-      <w:r>
-        <w:rPr>
-          <w:sz w:val="24"/>
-          <w:szCs w:val="24"/>
-        </w:rPr>
-        <w:t xml:space="preserve"> </w:t>
-      </w:r>
-      <w:proofErr w:type="spellStart"/>
-      <w:r>
-        <w:rPr>
-          <w:sz w:val="24"/>
-          <w:szCs w:val="24"/>
-        </w:rPr>
-        <w:t>diferenciar</w:t>
-      </w:r>
-      <w:proofErr w:type="spellEnd"/>
-      <w:r>
-        <w:rPr>
-          <w:sz w:val="24"/>
-          <w:szCs w:val="24"/>
-        </w:rPr>
-        <w:t xml:space="preserve"> a </w:t>
-      </w:r>
-      <w:proofErr w:type="spellStart"/>
-      <w:r>
-        <w:rPr>
-          <w:sz w:val="24"/>
-          <w:szCs w:val="24"/>
-        </w:rPr>
-        <w:t>relva</w:t>
-      </w:r>
-      <w:proofErr w:type="spellEnd"/>
-      <w:r>
-        <w:rPr>
-          <w:sz w:val="24"/>
-          <w:szCs w:val="24"/>
-        </w:rPr>
-        <w:t xml:space="preserve">, a </w:t>
-      </w:r>
-      <w:proofErr w:type="spellStart"/>
-      <w:r>
-        <w:rPr>
-          <w:sz w:val="24"/>
-          <w:szCs w:val="24"/>
-        </w:rPr>
-        <w:t>pedra</w:t>
-      </w:r>
-      <w:proofErr w:type="spellEnd"/>
-      <w:r>
-        <w:rPr>
-          <w:sz w:val="24"/>
-          <w:szCs w:val="24"/>
-        </w:rPr>
-        <w:t xml:space="preserve">, a terra, o </w:t>
-      </w:r>
-      <w:proofErr w:type="spellStart"/>
-      <w:r>
-        <w:rPr>
-          <w:sz w:val="24"/>
-          <w:szCs w:val="24"/>
-        </w:rPr>
-        <w:t>ar</w:t>
-      </w:r>
-      <w:proofErr w:type="spellEnd"/>
-      <w:r>
-        <w:rPr>
-          <w:sz w:val="24"/>
-          <w:szCs w:val="24"/>
-        </w:rPr>
-        <w:t xml:space="preserve">, o diamante e o </w:t>
-      </w:r>
-      <w:proofErr w:type="spellStart"/>
-      <w:r>
-        <w:rPr>
-          <w:sz w:val="24"/>
-          <w:szCs w:val="24"/>
-        </w:rPr>
-        <w:t>ouro</w:t>
-      </w:r>
-      <w:proofErr w:type="spellEnd"/>
-      <w:r>
-        <w:rPr>
-          <w:sz w:val="24"/>
-          <w:szCs w:val="24"/>
-        </w:rPr>
-        <w:t xml:space="preserve">. </w:t>
-      </w:r>
-      <w:proofErr w:type="spellStart"/>
-      <w:r>
-        <w:rPr>
-          <w:sz w:val="24"/>
-          <w:szCs w:val="24"/>
-        </w:rPr>
-        <w:t>Isto</w:t>
-      </w:r>
-      <w:proofErr w:type="spellEnd"/>
-      <w:r>
-        <w:rPr>
-          <w:sz w:val="24"/>
-          <w:szCs w:val="24"/>
-        </w:rPr>
-        <w:t xml:space="preserve"> </w:t>
-      </w:r>
-      <w:proofErr w:type="spellStart"/>
-      <w:r>
-        <w:rPr>
-          <w:sz w:val="24"/>
-          <w:szCs w:val="24"/>
-        </w:rPr>
-        <w:t>foi</w:t>
-      </w:r>
-      <w:proofErr w:type="spellEnd"/>
-      <w:r>
-        <w:rPr>
-          <w:sz w:val="24"/>
-          <w:szCs w:val="24"/>
-        </w:rPr>
-        <w:t xml:space="preserve"> </w:t>
-      </w:r>
-      <w:proofErr w:type="spellStart"/>
-      <w:r>
-        <w:rPr>
-          <w:sz w:val="24"/>
-          <w:szCs w:val="24"/>
-        </w:rPr>
-        <w:t>realizado</w:t>
-      </w:r>
-      <w:proofErr w:type="spellEnd"/>
-      <w:r>
-        <w:rPr>
-          <w:sz w:val="24"/>
-          <w:szCs w:val="24"/>
-        </w:rPr>
-        <w:t xml:space="preserve"> </w:t>
-      </w:r>
-      <w:proofErr w:type="spellStart"/>
-      <w:r>
-        <w:rPr>
-          <w:sz w:val="24"/>
-          <w:szCs w:val="24"/>
-        </w:rPr>
-        <w:t>recorrendo</w:t>
-      </w:r>
-      <w:proofErr w:type="spellEnd"/>
-      <w:r>
-        <w:rPr>
-          <w:sz w:val="24"/>
-          <w:szCs w:val="24"/>
-        </w:rPr>
-        <w:t xml:space="preserve"> </w:t>
-      </w:r>
-      <w:proofErr w:type="gramStart"/>
-      <w:r>
-        <w:rPr>
-          <w:sz w:val="24"/>
-          <w:szCs w:val="24"/>
-        </w:rPr>
-        <w:t>a</w:t>
-      </w:r>
-      <w:proofErr w:type="gramEnd"/>
-      <w:r>
-        <w:rPr>
-          <w:sz w:val="24"/>
-          <w:szCs w:val="24"/>
-        </w:rPr>
-        <w:t xml:space="preserve"> um atlas. </w:t>
-      </w:r>
-      <w:r>
-        <w:rPr>
-          <w:sz w:val="24"/>
-          <w:szCs w:val="24"/>
-        </w:rPr>
-        <w:t xml:space="preserve">Este, </w:t>
-      </w:r>
-      <w:proofErr w:type="spellStart"/>
-      <w:r>
-        <w:rPr>
-          <w:sz w:val="24"/>
-          <w:szCs w:val="24"/>
-        </w:rPr>
-        <w:t>apesar</w:t>
-      </w:r>
-      <w:proofErr w:type="spellEnd"/>
-      <w:r>
-        <w:rPr>
-          <w:sz w:val="24"/>
-          <w:szCs w:val="24"/>
-        </w:rPr>
-        <w:t xml:space="preserve"> de ser o </w:t>
-      </w:r>
-      <w:proofErr w:type="spellStart"/>
-      <w:r>
-        <w:rPr>
-          <w:sz w:val="24"/>
-          <w:szCs w:val="24"/>
-        </w:rPr>
-        <w:t>mesmo</w:t>
-      </w:r>
-      <w:proofErr w:type="spellEnd"/>
-      <w:r>
-        <w:rPr>
-          <w:sz w:val="24"/>
-          <w:szCs w:val="24"/>
-        </w:rPr>
-        <w:t xml:space="preserve"> </w:t>
-      </w:r>
-      <w:proofErr w:type="spellStart"/>
-      <w:r>
-        <w:rPr>
-          <w:sz w:val="24"/>
-          <w:szCs w:val="24"/>
-        </w:rPr>
-        <w:t>utilizado</w:t>
-      </w:r>
-      <w:proofErr w:type="spellEnd"/>
-      <w:r>
-        <w:rPr>
-          <w:sz w:val="24"/>
-          <w:szCs w:val="24"/>
-        </w:rPr>
-        <w:t xml:space="preserve"> </w:t>
-      </w:r>
-      <w:proofErr w:type="spellStart"/>
-      <w:r>
-        <w:rPr>
-          <w:sz w:val="24"/>
-          <w:szCs w:val="24"/>
-        </w:rPr>
-        <w:t>nas</w:t>
-      </w:r>
-      <w:proofErr w:type="spellEnd"/>
-      <w:r>
-        <w:rPr>
-          <w:sz w:val="24"/>
-          <w:szCs w:val="24"/>
-        </w:rPr>
-        <w:t xml:space="preserve"> aulas, </w:t>
-      </w:r>
-      <w:proofErr w:type="spellStart"/>
-      <w:r>
-        <w:rPr>
-          <w:sz w:val="24"/>
-          <w:szCs w:val="24"/>
-        </w:rPr>
-        <w:t>tem</w:t>
-      </w:r>
-      <w:proofErr w:type="spellEnd"/>
-      <w:r>
-        <w:rPr>
-          <w:sz w:val="24"/>
-          <w:szCs w:val="24"/>
-        </w:rPr>
-        <w:t xml:space="preserve"> </w:t>
-      </w:r>
-      <w:proofErr w:type="spellStart"/>
-      <w:r>
-        <w:rPr>
-          <w:sz w:val="24"/>
-          <w:szCs w:val="24"/>
-        </w:rPr>
-        <w:t>texturas</w:t>
-      </w:r>
-      <w:proofErr w:type="spellEnd"/>
-      <w:r>
-        <w:rPr>
-          <w:sz w:val="24"/>
-          <w:szCs w:val="24"/>
-        </w:rPr>
-        <w:t xml:space="preserve"> </w:t>
-      </w:r>
-      <w:proofErr w:type="spellStart"/>
-      <w:r>
-        <w:rPr>
-          <w:sz w:val="24"/>
-          <w:szCs w:val="24"/>
-        </w:rPr>
-        <w:t>adicionais</w:t>
-      </w:r>
-      <w:proofErr w:type="spellEnd"/>
-      <w:r>
-        <w:rPr>
-          <w:sz w:val="24"/>
-          <w:szCs w:val="24"/>
-        </w:rPr>
-        <w:t xml:space="preserve">, </w:t>
-      </w:r>
-      <w:proofErr w:type="spellStart"/>
-      <w:r>
-        <w:rPr>
-          <w:sz w:val="24"/>
-          <w:szCs w:val="24"/>
-        </w:rPr>
-        <w:t>nomeadamente</w:t>
-      </w:r>
-      <w:proofErr w:type="spellEnd"/>
-      <w:r>
-        <w:rPr>
-          <w:sz w:val="24"/>
-          <w:szCs w:val="24"/>
-        </w:rPr>
-        <w:t xml:space="preserve"> diamante</w:t>
-      </w:r>
-      <w:r>
-        <w:rPr>
-          <w:sz w:val="24"/>
-          <w:szCs w:val="24"/>
-        </w:rPr>
-        <w:t xml:space="preserve"> </w:t>
-      </w:r>
-      <w:proofErr w:type="spellStart"/>
-      <w:r>
-        <w:rPr>
-          <w:sz w:val="24"/>
-          <w:szCs w:val="24"/>
-        </w:rPr>
-        <w:t>na</w:t>
-      </w:r>
-      <w:proofErr w:type="spellEnd"/>
-      <w:r>
-        <w:rPr>
-          <w:sz w:val="24"/>
-          <w:szCs w:val="24"/>
-        </w:rPr>
-        <w:t xml:space="preserve"> </w:t>
-      </w:r>
-      <w:proofErr w:type="spellStart"/>
-      <w:r>
-        <w:rPr>
-          <w:sz w:val="24"/>
-          <w:szCs w:val="24"/>
-        </w:rPr>
-        <w:t>posição</w:t>
-      </w:r>
-      <w:proofErr w:type="spellEnd"/>
-      <w:r>
-        <w:rPr>
-          <w:sz w:val="24"/>
-          <w:szCs w:val="24"/>
-        </w:rPr>
-        <w:t xml:space="preserve"> (2,12)</w:t>
-      </w:r>
-      <w:r>
-        <w:rPr>
-          <w:sz w:val="24"/>
-          <w:szCs w:val="24"/>
-        </w:rPr>
-        <w:t xml:space="preserve"> e </w:t>
-      </w:r>
-      <w:proofErr w:type="spellStart"/>
-      <w:r>
-        <w:rPr>
-          <w:sz w:val="24"/>
-          <w:szCs w:val="24"/>
-        </w:rPr>
-        <w:t>ouro</w:t>
-      </w:r>
-      <w:proofErr w:type="spellEnd"/>
-      <w:r>
-        <w:rPr>
-          <w:sz w:val="24"/>
-          <w:szCs w:val="24"/>
-        </w:rPr>
-        <w:t xml:space="preserve"> </w:t>
-      </w:r>
-      <w:proofErr w:type="spellStart"/>
-      <w:r>
-        <w:rPr>
-          <w:sz w:val="24"/>
-          <w:szCs w:val="24"/>
-        </w:rPr>
-        <w:t>em</w:t>
-      </w:r>
-      <w:proofErr w:type="spellEnd"/>
-      <w:r>
-        <w:rPr>
-          <w:sz w:val="24"/>
-          <w:szCs w:val="24"/>
-        </w:rPr>
-        <w:t xml:space="preserve"> (0, 13)</w:t>
+        <w:t xml:space="preserve"> em (0, 13)</w:t>
       </w:r>
       <w:r>
         <w:rPr>
@@ -4508,13 +2785,8 @@
                               </w:rPr>
                             </w:pPr>
                             <w:bookmarkStart w:id="6" w:name="_Toc101466360"/>
-                            <w:proofErr w:type="spellStart"/>
                             <w:r>
-                              <w:t>Figura</w:t>
-                            </w:r>
-                            <w:proofErr w:type="spellEnd"/>
-                            <w:r>
-                              <w:t xml:space="preserve"> </w:t>
+                              <w:t xml:space="preserve">Figura </w:t>
                             </w:r>
                             <w:fldSimple w:instr=" SEQ Figura \* ARABIC ">
                               <w:r>
@@ -4558,13 +2830,8 @@
                         </w:rPr>
                       </w:pPr>
                       <w:bookmarkStart w:id="7" w:name="_Toc101466360"/>
-                      <w:proofErr w:type="spellStart"/>
                       <w:r>
-                        <w:t>Figura</w:t>
-                      </w:r>
-                      <w:proofErr w:type="spellEnd"/>
-                      <w:r>
-                        <w:t xml:space="preserve"> </w:t>
+                        <w:t xml:space="preserve">Figura </w:t>
                       </w:r>
                       <w:fldSimple w:instr=" SEQ Figura \* ARABIC ">
                         <w:r>
@@ -4683,13 +2950,8 @@
       <w:r>
         <w:t xml:space="preserve"> – </w:t>
       </w:r>
-      <w:proofErr w:type="spellStart"/>
-      <w:r>
-        <w:t>Ruído</w:t>
-      </w:r>
-      <w:proofErr w:type="spellEnd"/>
-      <w:r>
-        <w:t xml:space="preserve"> de Perlin</w:t>
+      <w:r>
+        <w:t>Ruído de Perlin</w:t>
       </w:r>
       <w:bookmarkEnd w:id="8"/>
     </w:p>
@@ -4699,573 +2961,40 @@
         <w:tab/>
       </w:r>
       <w:r>
-        <w:t xml:space="preserve">O </w:t>
-      </w:r>
-      <w:proofErr w:type="spellStart"/>
-      <w:r>
-        <w:t>ruído</w:t>
-      </w:r>
-      <w:proofErr w:type="spellEnd"/>
-      <w:r>
-        <w:t xml:space="preserve"> de Perlin </w:t>
-      </w:r>
-      <w:r>
-        <w:t xml:space="preserve">é </w:t>
-      </w:r>
-      <w:proofErr w:type="spellStart"/>
-      <w:r>
-        <w:t>uma</w:t>
-      </w:r>
-      <w:proofErr w:type="spellEnd"/>
+        <w:t xml:space="preserve">O ruído de Perlin </w:t>
+      </w:r>
+      <w:r>
+        <w:t>é uma técnica muito usada em jogos e utiliza</w:t>
+      </w:r>
+      <w:r>
+        <w:t xml:space="preserve"> uma série de números parcialmente aleatórios com o objetivo de imitar objetos naturais, como o sol, nuvens</w:t>
+      </w:r>
+      <w:r>
+        <w:t>, animações</w:t>
+      </w:r>
+      <w:r>
+        <w:t>, terrenos, entre outros</w:t>
+      </w:r>
+      <w:r>
+        <w:t>.</w:t>
+      </w:r>
+      <w:r>
+        <w:t xml:space="preserve"> Permite o controlo de elementos de pequena e grande escala</w:t>
+      </w:r>
+      <w:r>
+        <w:t xml:space="preserve"> e utilzamos este ruído de Perlin de forma a nivelar o nosso terreno.</w:t>
+      </w:r>
       <w:r>
         <w:t xml:space="preserve"> </w:t>
       </w:r>
-      <w:proofErr w:type="spellStart"/>
-      <w:r>
-        <w:t>técnica</w:t>
-      </w:r>
-      <w:proofErr w:type="spellEnd"/>
-      <w:r>
-        <w:t xml:space="preserve"> </w:t>
-      </w:r>
-      <w:proofErr w:type="spellStart"/>
-      <w:r>
-        <w:t>muito</w:t>
-      </w:r>
-      <w:proofErr w:type="spellEnd"/>
-      <w:r>
-        <w:t xml:space="preserve"> </w:t>
-      </w:r>
-      <w:proofErr w:type="spellStart"/>
-      <w:r>
-        <w:t>usada</w:t>
-      </w:r>
-      <w:proofErr w:type="spellEnd"/>
-      <w:r>
-        <w:t xml:space="preserve"> </w:t>
-      </w:r>
-      <w:proofErr w:type="spellStart"/>
-      <w:r>
-        <w:t>em</w:t>
-      </w:r>
-      <w:proofErr w:type="spellEnd"/>
-      <w:r>
-        <w:t xml:space="preserve"> </w:t>
-      </w:r>
-      <w:proofErr w:type="spellStart"/>
-      <w:r>
-        <w:t>jogos</w:t>
-      </w:r>
-      <w:proofErr w:type="spellEnd"/>
-      <w:r>
-        <w:t xml:space="preserve"> e </w:t>
-      </w:r>
-      <w:proofErr w:type="spellStart"/>
-      <w:r>
-        <w:t>utiliza</w:t>
-      </w:r>
-      <w:proofErr w:type="spellEnd"/>
-      <w:r>
-        <w:t xml:space="preserve"> </w:t>
-      </w:r>
-      <w:proofErr w:type="spellStart"/>
-      <w:r>
-        <w:t>uma</w:t>
-      </w:r>
-      <w:proofErr w:type="spellEnd"/>
-      <w:r>
-        <w:t xml:space="preserve"> </w:t>
-      </w:r>
-      <w:proofErr w:type="spellStart"/>
-      <w:r>
-        <w:t>série</w:t>
-      </w:r>
-      <w:proofErr w:type="spellEnd"/>
-      <w:r>
-        <w:t xml:space="preserve"> de </w:t>
-      </w:r>
-      <w:proofErr w:type="spellStart"/>
-      <w:r>
-        <w:t>números</w:t>
-      </w:r>
-      <w:proofErr w:type="spellEnd"/>
-      <w:r>
-        <w:t xml:space="preserve"> </w:t>
-      </w:r>
-      <w:proofErr w:type="spellStart"/>
-      <w:r>
-        <w:t>parcialmente</w:t>
-      </w:r>
-      <w:proofErr w:type="spellEnd"/>
-      <w:r>
-        <w:t xml:space="preserve"> </w:t>
-      </w:r>
-      <w:proofErr w:type="spellStart"/>
-      <w:r>
-        <w:t>aleatórios</w:t>
-      </w:r>
-      <w:proofErr w:type="spellEnd"/>
-      <w:r>
-        <w:t xml:space="preserve"> com o </w:t>
-      </w:r>
-      <w:proofErr w:type="spellStart"/>
-      <w:r>
-        <w:t>objetivo</w:t>
-      </w:r>
-      <w:proofErr w:type="spellEnd"/>
-      <w:r>
-        <w:t xml:space="preserve"> de </w:t>
-      </w:r>
-      <w:proofErr w:type="spellStart"/>
-      <w:r>
-        <w:t>imitar</w:t>
-      </w:r>
-      <w:proofErr w:type="spellEnd"/>
-      <w:r>
-        <w:t xml:space="preserve"> </w:t>
-      </w:r>
-      <w:proofErr w:type="spellStart"/>
-      <w:r>
-        <w:t>objetos</w:t>
-      </w:r>
-      <w:proofErr w:type="spellEnd"/>
-      <w:r>
-        <w:t xml:space="preserve"> </w:t>
-      </w:r>
-      <w:proofErr w:type="spellStart"/>
-      <w:r>
-        <w:t>naturais</w:t>
-      </w:r>
-      <w:proofErr w:type="spellEnd"/>
-      <w:r>
-        <w:t xml:space="preserve">, </w:t>
-      </w:r>
-      <w:proofErr w:type="spellStart"/>
-      <w:r>
-        <w:t>como</w:t>
-      </w:r>
-      <w:proofErr w:type="spellEnd"/>
-      <w:r>
-        <w:t xml:space="preserve"> o sol, </w:t>
-      </w:r>
-      <w:proofErr w:type="spellStart"/>
-      <w:r>
-        <w:t>nuvens</w:t>
-      </w:r>
-      <w:proofErr w:type="spellEnd"/>
-      <w:r>
-        <w:t xml:space="preserve">, </w:t>
-      </w:r>
-      <w:proofErr w:type="spellStart"/>
-      <w:r>
-        <w:t>animações</w:t>
-      </w:r>
-      <w:proofErr w:type="spellEnd"/>
-      <w:r>
-        <w:t xml:space="preserve">, </w:t>
-      </w:r>
-      <w:proofErr w:type="spellStart"/>
-      <w:r>
-        <w:t>terrenos</w:t>
-      </w:r>
-      <w:proofErr w:type="spellEnd"/>
-      <w:r>
-        <w:t>, entre outros</w:t>
-      </w:r>
-      <w:r>
-        <w:t>.</w:t>
-      </w:r>
-      <w:r>
-        <w:t xml:space="preserve"> </w:t>
-      </w:r>
-      <w:proofErr w:type="spellStart"/>
-      <w:r>
-        <w:t>Permite</w:t>
-      </w:r>
-      <w:proofErr w:type="spellEnd"/>
-      <w:r>
-        <w:t xml:space="preserve"> o </w:t>
-      </w:r>
-      <w:proofErr w:type="spellStart"/>
-      <w:r>
-        <w:t>controlo</w:t>
-      </w:r>
-      <w:proofErr w:type="spellEnd"/>
-      <w:r>
-        <w:t xml:space="preserve"> de </w:t>
-      </w:r>
-      <w:proofErr w:type="spellStart"/>
-      <w:r>
-        <w:t>elementos</w:t>
-      </w:r>
-      <w:proofErr w:type="spellEnd"/>
-      <w:r>
-        <w:t xml:space="preserve"> de </w:t>
-      </w:r>
-      <w:proofErr w:type="spellStart"/>
-      <w:r>
-        <w:t>pequena</w:t>
-      </w:r>
-      <w:proofErr w:type="spellEnd"/>
-      <w:r>
-        <w:t xml:space="preserve"> e </w:t>
-      </w:r>
-      <w:proofErr w:type="spellStart"/>
-      <w:r>
-        <w:t>grande</w:t>
-      </w:r>
-      <w:proofErr w:type="spellEnd"/>
-      <w:r>
-        <w:t xml:space="preserve"> </w:t>
-      </w:r>
-      <w:proofErr w:type="spellStart"/>
-      <w:r>
-        <w:t>escala</w:t>
-      </w:r>
-      <w:proofErr w:type="spellEnd"/>
-      <w:r>
-        <w:t xml:space="preserve"> e </w:t>
-      </w:r>
-      <w:proofErr w:type="spellStart"/>
-      <w:r>
-        <w:t>utilzamos</w:t>
-      </w:r>
-      <w:proofErr w:type="spellEnd"/>
-      <w:r>
-        <w:t xml:space="preserve"> </w:t>
-      </w:r>
-      <w:proofErr w:type="spellStart"/>
-      <w:r>
-        <w:t>este</w:t>
-      </w:r>
-      <w:proofErr w:type="spellEnd"/>
-      <w:r>
-        <w:t xml:space="preserve"> </w:t>
-      </w:r>
-      <w:proofErr w:type="spellStart"/>
-      <w:r>
-        <w:t>ruído</w:t>
-      </w:r>
-      <w:proofErr w:type="spellEnd"/>
-      <w:r>
-        <w:t xml:space="preserve"> de Perlin de forma a </w:t>
-      </w:r>
-      <w:proofErr w:type="spellStart"/>
-      <w:r>
-        <w:t>nivelar</w:t>
-      </w:r>
-      <w:proofErr w:type="spellEnd"/>
-      <w:r>
-        <w:t xml:space="preserve"> o </w:t>
-      </w:r>
-      <w:proofErr w:type="spellStart"/>
-      <w:r>
-        <w:t>nosso</w:t>
-      </w:r>
-      <w:proofErr w:type="spellEnd"/>
-      <w:r>
-        <w:t xml:space="preserve"> </w:t>
-      </w:r>
-      <w:proofErr w:type="spellStart"/>
-      <w:r>
-        <w:t>terreno</w:t>
-      </w:r>
-      <w:proofErr w:type="spellEnd"/>
-      <w:r>
-        <w:t>.</w:t>
-      </w:r>
-      <w:r>
-        <w:t xml:space="preserve"> </w:t>
-      </w:r>
-      <w:proofErr w:type="spellStart"/>
-      <w:r>
-        <w:t>Quando</w:t>
-      </w:r>
-      <w:proofErr w:type="spellEnd"/>
-      <w:r>
-        <w:t xml:space="preserve"> </w:t>
-      </w:r>
-      <w:proofErr w:type="spellStart"/>
-      <w:r>
-        <w:t>maior</w:t>
-      </w:r>
-      <w:proofErr w:type="spellEnd"/>
-      <w:r>
-        <w:t xml:space="preserve"> for a </w:t>
-      </w:r>
-      <w:proofErr w:type="spellStart"/>
-      <w:r>
-        <w:t>sua</w:t>
-      </w:r>
-      <w:proofErr w:type="spellEnd"/>
-      <w:r>
-        <w:t xml:space="preserve"> </w:t>
-      </w:r>
-      <w:proofErr w:type="spellStart"/>
-      <w:r>
-        <w:t>regularização</w:t>
-      </w:r>
-      <w:proofErr w:type="spellEnd"/>
+      <w:r>
+        <w:t>Quando maior for a sua regularização</w:t>
+      </w:r>
       <w:r>
         <w:t xml:space="preserve"> (smooth)</w:t>
       </w:r>
       <w:r>
-        <w:t xml:space="preserve">, </w:t>
-      </w:r>
-      <w:proofErr w:type="spellStart"/>
-      <w:r>
-        <w:t>mais</w:t>
-      </w:r>
-      <w:proofErr w:type="spellEnd"/>
-      <w:r>
-        <w:t xml:space="preserve"> </w:t>
-      </w:r>
-      <w:proofErr w:type="spellStart"/>
-      <w:r>
-        <w:t>nívelado</w:t>
-      </w:r>
-      <w:proofErr w:type="spellEnd"/>
-      <w:r>
-        <w:t xml:space="preserve"> </w:t>
-      </w:r>
-      <w:proofErr w:type="spellStart"/>
-      <w:r>
-        <w:t>fica</w:t>
-      </w:r>
-      <w:proofErr w:type="spellEnd"/>
-      <w:r>
-        <w:t xml:space="preserve"> o </w:t>
-      </w:r>
-      <w:proofErr w:type="spellStart"/>
-      <w:r>
-        <w:t>terreno</w:t>
-      </w:r>
-      <w:proofErr w:type="spellEnd"/>
-      <w:r>
-        <w:t>.</w:t>
-      </w:r>
-    </w:p>
-    <w:p/>
-    <w:p>
-      <w:pPr>
-        <w:pStyle w:val="Ttulo3"/>
-      </w:pPr>
-      <w:bookmarkStart w:id="9" w:name="_Toc101466355"/>
-      <w:r>
-        <w:t xml:space="preserve">2.1.3 </w:t>
-      </w:r>
-      <w:r>
-        <w:t>–</w:t>
-      </w:r>
-      <w:r>
-        <w:t xml:space="preserve"> </w:t>
-      </w:r>
-      <w:proofErr w:type="spellStart"/>
-      <w:r>
-        <w:t>Parâmetros</w:t>
-      </w:r>
-      <w:bookmarkEnd w:id="9"/>
-      <w:proofErr w:type="spellEnd"/>
-    </w:p>
-    <w:p/>
-    <w:p>
-      <w:pPr>
-        <w:rPr>
-          <w:color w:val="FF0000"/>
-        </w:rPr>
-      </w:pPr>
-      <w:r>
-        <w:rPr>
-          <w:color w:val="FF0000"/>
-          <w:highlight w:val="yellow"/>
-        </w:rPr>
-        <w:t xml:space="preserve">TODO FALAR AQUI OS PARAMETROS BLA </w:t>
-      </w:r>
-      <w:proofErr w:type="spellStart"/>
-      <w:r>
-        <w:rPr>
-          <w:color w:val="FF0000"/>
-          <w:highlight w:val="yellow"/>
-        </w:rPr>
-        <w:t>BLA</w:t>
-      </w:r>
-      <w:proofErr w:type="spellEnd"/>
-      <w:r>
-        <w:rPr>
-          <w:color w:val="FF0000"/>
-          <w:highlight w:val="yellow"/>
-        </w:rPr>
-        <w:t xml:space="preserve"> </w:t>
-      </w:r>
-      <w:proofErr w:type="spellStart"/>
-      <w:r>
-        <w:rPr>
-          <w:color w:val="FF0000"/>
-          <w:highlight w:val="yellow"/>
-        </w:rPr>
-        <w:t>BLA</w:t>
-      </w:r>
-      <w:proofErr w:type="spellEnd"/>
-      <w:r>
-        <w:rPr>
-          <w:color w:val="FF0000"/>
-          <w:highlight w:val="yellow"/>
-        </w:rPr>
-        <w:t xml:space="preserve"> </w:t>
-      </w:r>
-      <w:r>
-        <w:rPr>
-          <w:color w:val="FF0000"/>
-          <w:highlight w:val="yellow"/>
-        </w:rPr>
-        <w:t xml:space="preserve">+ DESEMPENHO DE FPS, TRIANGULOS, VERTICES BLA </w:t>
-      </w:r>
-      <w:proofErr w:type="spellStart"/>
-      <w:r>
-        <w:rPr>
-          <w:color w:val="FF0000"/>
-          <w:highlight w:val="yellow"/>
-        </w:rPr>
-        <w:t>BLA</w:t>
-      </w:r>
-      <w:proofErr w:type="spellEnd"/>
-      <w:r>
-        <w:rPr>
-          <w:color w:val="FF0000"/>
-          <w:highlight w:val="yellow"/>
-        </w:rPr>
-        <w:t xml:space="preserve"> </w:t>
-      </w:r>
-      <w:proofErr w:type="spellStart"/>
-      <w:r>
-        <w:rPr>
-          <w:color w:val="FF0000"/>
-          <w:highlight w:val="yellow"/>
-        </w:rPr>
-        <w:t>BLA</w:t>
-      </w:r>
-      <w:proofErr w:type="spellEnd"/>
-      <w:r>
-        <w:rPr>
-          <w:color w:val="FF0000"/>
-          <w:highlight w:val="yellow"/>
-        </w:rPr>
-        <w:t xml:space="preserve"> </w:t>
-      </w:r>
-      <w:r>
-        <w:rPr>
-          <w:color w:val="FF0000"/>
-          <w:highlight w:val="yellow"/>
-        </w:rPr>
-        <w:t>TODO</w:t>
-      </w:r>
-    </w:p>
-    <w:p/>
-    <w:p/>
-    <w:p/>
-    <w:p>
-      <w:pPr>
-        <w:pStyle w:val="Ttulo2"/>
-      </w:pPr>
-      <w:bookmarkStart w:id="10" w:name="_Toc101466356"/>
-      <w:r>
-        <w:t xml:space="preserve">2.2 </w:t>
-      </w:r>
-      <w:r>
-        <w:t>–</w:t>
-      </w:r>
-      <w:r>
-        <w:t xml:space="preserve"> </w:t>
-      </w:r>
-      <w:proofErr w:type="spellStart"/>
-      <w:r>
-        <w:t>Funcionalidades</w:t>
-      </w:r>
-      <w:proofErr w:type="spellEnd"/>
-      <w:r>
-        <w:t xml:space="preserve"> </w:t>
-      </w:r>
-      <w:proofErr w:type="spellStart"/>
-      <w:r>
-        <w:t>Adicionais</w:t>
-      </w:r>
-      <w:bookmarkEnd w:id="10"/>
-      <w:proofErr w:type="spellEnd"/>
-    </w:p>
-    <w:p/>
-    <w:p>
-      <w:pPr>
-        <w:rPr>
-          <w:color w:val="FF0000"/>
-        </w:rPr>
-      </w:pPr>
-      <w:r>
-        <w:tab/>
-      </w:r>
-      <w:r>
-        <w:rPr>
-          <w:color w:val="FF0000"/>
-          <w:highlight w:val="yellow"/>
-        </w:rPr>
-        <w:t xml:space="preserve">TODO </w:t>
-      </w:r>
-      <w:r>
-        <w:rPr>
-          <w:color w:val="FF0000"/>
-          <w:highlight w:val="yellow"/>
-        </w:rPr>
-        <w:t>ESPERAR LED</w:t>
-      </w:r>
-      <w:r>
-        <w:rPr>
-          <w:color w:val="FF0000"/>
-          <w:highlight w:val="yellow"/>
-        </w:rPr>
-        <w:t xml:space="preserve"> </w:t>
-      </w:r>
-      <w:r>
-        <w:rPr>
-          <w:color w:val="FF0000"/>
-          <w:highlight w:val="yellow"/>
-        </w:rPr>
-        <w:t>TODO</w:t>
-      </w:r>
-    </w:p>
-    <w:p/>
-    <w:p/>
-    <w:p>
-      <w:pPr>
-        <w:rPr>
-          <w:color w:val="FF0000"/>
-        </w:rPr>
-      </w:pPr>
-      <w:r>
-        <w:rPr>
-          <w:color w:val="FF0000"/>
-          <w:highlight w:val="yellow"/>
-        </w:rPr>
-        <w:t xml:space="preserve">TODO </w:t>
-      </w:r>
-      <w:r>
-        <w:rPr>
-          <w:color w:val="FF0000"/>
-          <w:highlight w:val="yellow"/>
-        </w:rPr>
-        <w:t>ALGORITMO FLOODING ACIMA?</w:t>
-      </w:r>
-      <w:r>
-        <w:rPr>
-          <w:color w:val="FF0000"/>
-          <w:highlight w:val="yellow"/>
-        </w:rPr>
-        <w:t xml:space="preserve"> </w:t>
-      </w:r>
-      <w:r>
-        <w:rPr>
-          <w:color w:val="FF0000"/>
-          <w:highlight w:val="yellow"/>
-        </w:rPr>
-        <w:t>TODO</w:t>
+        <w:t>, mais nívelado fica o terreno.</w:t>
       </w:r>
     </w:p>
     <w:p/>
@@ -5275,6 +3004,187 @@
     <w:p/>
     <w:p>
       <w:pPr>
+        <w:pStyle w:val="Ttulo3"/>
+      </w:pPr>
+      <w:r>
+        <w:lastRenderedPageBreak/>
+        <w:t xml:space="preserve">2.1.3 - </w:t>
+      </w:r>
+      <w:r>
+        <w:t>Algoritmo de Flood Fill</w:t>
+      </w:r>
+    </w:p>
+    <w:p/>
+    <w:p>
+      <w:r>
+        <w:tab/>
+        <w:t xml:space="preserve">De modo a ser possível construir os diferentes tipos de blocos (chunks), </w:t>
+      </w:r>
+      <w:r>
+        <w:t xml:space="preserve">utilizamos o algoritmo de Flood Fill que os desenha recursivamente. Em termos gerais, este algoritmo determina a àrea conectada a um nó dado em um vetor multi-dimensional de nós. </w:t>
+      </w:r>
+      <w:r>
+        <w:t>Isto possibilita-nos a gerar mais do que um bloco do mesmo tipo, criando assim blocos vizinhos.</w:t>
+      </w:r>
+    </w:p>
+    <w:p/>
+    <w:p/>
+    <w:p>
+      <w:pPr>
+        <w:pStyle w:val="Ttulo3"/>
+      </w:pPr>
+      <w:bookmarkStart w:id="9" w:name="_Toc101466355"/>
+      <w:r>
+        <w:t>2.1.</w:t>
+      </w:r>
+      <w:r>
+        <w:t>4</w:t>
+      </w:r>
+      <w:r>
+        <w:t xml:space="preserve"> </w:t>
+      </w:r>
+      <w:r>
+        <w:t>–</w:t>
+      </w:r>
+      <w:r>
+        <w:t xml:space="preserve"> Parâmetros</w:t>
+      </w:r>
+      <w:bookmarkEnd w:id="9"/>
+    </w:p>
+    <w:p/>
+    <w:p>
+      <w:pPr>
+        <w:rPr>
+          <w:color w:val="FF0000"/>
+        </w:rPr>
+      </w:pPr>
+      <w:r>
+        <w:rPr>
+          <w:color w:val="FF0000"/>
+          <w:highlight w:val="yellow"/>
+        </w:rPr>
+        <w:t xml:space="preserve">TODO FALAR AQUI OS PARAMETROS BLA BLA BLA </w:t>
+      </w:r>
+      <w:r>
+        <w:rPr>
+          <w:color w:val="FF0000"/>
+          <w:highlight w:val="yellow"/>
+        </w:rPr>
+        <w:t xml:space="preserve">+ DESEMPENHO DE FPS, TRIANGULOS, VERTICES BLA BLA BLA </w:t>
+      </w:r>
+      <w:r>
+        <w:rPr>
+          <w:color w:val="FF0000"/>
+          <w:highlight w:val="yellow"/>
+        </w:rPr>
+        <w:t>TODO</w:t>
+      </w:r>
+    </w:p>
+    <w:p/>
+    <w:p/>
+    <w:p/>
+    <w:p>
+      <w:pPr>
+        <w:pStyle w:val="Ttulo2"/>
+      </w:pPr>
+      <w:bookmarkStart w:id="10" w:name="_Toc101466356"/>
+      <w:r>
+        <w:t xml:space="preserve">2.2 </w:t>
+      </w:r>
+      <w:r>
+        <w:t>–</w:t>
+      </w:r>
+      <w:r>
+        <w:t xml:space="preserve"> </w:t>
+      </w:r>
+      <w:r>
+        <w:t>Funcionalidades Adicionais</w:t>
+      </w:r>
+      <w:bookmarkEnd w:id="10"/>
+    </w:p>
+    <w:p/>
+    <w:p>
+      <w:pPr>
+        <w:rPr>
+          <w:color w:val="FF0000"/>
+        </w:rPr>
+      </w:pPr>
+      <w:r>
+        <w:tab/>
+      </w:r>
+      <w:r>
+        <w:rPr>
+          <w:color w:val="FF0000"/>
+          <w:highlight w:val="yellow"/>
+        </w:rPr>
+        <w:t xml:space="preserve">TODO </w:t>
+      </w:r>
+      <w:r>
+        <w:rPr>
+          <w:color w:val="FF0000"/>
+          <w:highlight w:val="yellow"/>
+        </w:rPr>
+        <w:t>ESPERAR LED</w:t>
+      </w:r>
+      <w:r>
+        <w:rPr>
+          <w:color w:val="FF0000"/>
+          <w:highlight w:val="yellow"/>
+        </w:rPr>
+        <w:t xml:space="preserve"> </w:t>
+      </w:r>
+      <w:r>
+        <w:rPr>
+          <w:color w:val="FF0000"/>
+          <w:highlight w:val="yellow"/>
+        </w:rPr>
+        <w:t>TODO</w:t>
+      </w:r>
+    </w:p>
+    <w:p/>
+    <w:p/>
+    <w:p>
+      <w:pPr>
+        <w:rPr>
+          <w:color w:val="FF0000"/>
+        </w:rPr>
+      </w:pPr>
+      <w:r>
+        <w:rPr>
+          <w:color w:val="FF0000"/>
+          <w:highlight w:val="yellow"/>
+        </w:rPr>
+        <w:t xml:space="preserve">TODO </w:t>
+      </w:r>
+      <w:r>
+        <w:rPr>
+          <w:color w:val="FF0000"/>
+          <w:highlight w:val="yellow"/>
+        </w:rPr>
+        <w:t>ALGORITMO FLOODING ACIMA?</w:t>
+      </w:r>
+      <w:r>
+        <w:rPr>
+          <w:color w:val="FF0000"/>
+          <w:highlight w:val="yellow"/>
+        </w:rPr>
+        <w:t xml:space="preserve"> </w:t>
+      </w:r>
+      <w:r>
+        <w:rPr>
+          <w:color w:val="FF0000"/>
+          <w:highlight w:val="yellow"/>
+        </w:rPr>
+        <w:t>TODO</w:t>
+      </w:r>
+    </w:p>
+    <w:p/>
+    <w:p/>
+    <w:p/>
+    <w:p/>
+    <w:p/>
+    <w:p>
+      <w:pPr>
         <w:pStyle w:val="Ttulo1"/>
         <w:jc w:val="center"/>
         <w:rPr>
@@ -5325,6 +3235,7 @@
         <w:rPr>
           <w:lang w:val="pt-PT"/>
         </w:rPr>
+        <w:lastRenderedPageBreak/>
         <w:tab/>
         <w:t>Este trabalho foi interessante, pois</w:t>
       </w:r>

</xml_diff>

<commit_message>
relatorio flood fill 2
</commit_message>
<xml_diff>
--- a/Relatorio/relatorio_iav_tp1.docx
+++ b/Relatorio/relatorio_iav_tp1.docx
@@ -2039,12 +2039,20 @@
       </w:pPr>
       <w:bookmarkStart w:id="0" w:name="_Toc88413232"/>
       <w:bookmarkStart w:id="1" w:name="_Toc101466349"/>
+      <w:proofErr w:type="spellStart"/>
       <w:r>
         <w:rPr>
           <w:lang w:val="pt-PT"/>
         </w:rPr>
         <w:lastRenderedPageBreak/>
-        <w:t>Indice de Figuras</w:t>
+        <w:t>Indice</w:t>
+      </w:r>
+      <w:proofErr w:type="spellEnd"/>
+      <w:r>
+        <w:rPr>
+          <w:lang w:val="pt-PT"/>
+        </w:rPr>
+        <w:t xml:space="preserve"> de Figuras</w:t>
       </w:r>
       <w:bookmarkEnd w:id="0"/>
       <w:bookmarkEnd w:id="1"/>
@@ -2309,8 +2317,18 @@
           <w:szCs w:val="24"/>
           <w:lang w:val="pt-PT"/>
         </w:rPr>
-        <w:t xml:space="preserve"> em Unity</w:t>
-      </w:r>
+        <w:t xml:space="preserve"> em </w:t>
+      </w:r>
+      <w:proofErr w:type="spellStart"/>
+      <w:r>
+        <w:rPr>
+          <w:sz w:val="24"/>
+          <w:szCs w:val="24"/>
+          <w:lang w:val="pt-PT"/>
+        </w:rPr>
+        <w:t>Unity</w:t>
+      </w:r>
+      <w:proofErr w:type="spellEnd"/>
       <w:r>
         <w:rPr>
           <w:sz w:val="24"/>
@@ -2359,7 +2377,97 @@
           <w:szCs w:val="24"/>
           <w:lang w:val="pt-PT"/>
         </w:rPr>
-        <w:t xml:space="preserve"> onde se criou, com a utilização de técnicas procedimentais, mundos baseados em voxels, a geometria 3D do mundo (tris, quads, blocks, chunks), e se utilizou o ruído de Perlin </w:t>
+        <w:t xml:space="preserve"> onde se criou, com a utilização de técnicas procedimentais, mundos baseados em </w:t>
+      </w:r>
+      <w:proofErr w:type="spellStart"/>
+      <w:r>
+        <w:rPr>
+          <w:sz w:val="24"/>
+          <w:szCs w:val="24"/>
+          <w:lang w:val="pt-PT"/>
+        </w:rPr>
+        <w:t>voxels</w:t>
+      </w:r>
+      <w:proofErr w:type="spellEnd"/>
+      <w:r>
+        <w:rPr>
+          <w:sz w:val="24"/>
+          <w:szCs w:val="24"/>
+          <w:lang w:val="pt-PT"/>
+        </w:rPr>
+        <w:t xml:space="preserve">, a geometria 3D do mundo (tris, </w:t>
+      </w:r>
+      <w:proofErr w:type="spellStart"/>
+      <w:r>
+        <w:rPr>
+          <w:sz w:val="24"/>
+          <w:szCs w:val="24"/>
+          <w:lang w:val="pt-PT"/>
+        </w:rPr>
+        <w:t>quads</w:t>
+      </w:r>
+      <w:proofErr w:type="spellEnd"/>
+      <w:r>
+        <w:rPr>
+          <w:sz w:val="24"/>
+          <w:szCs w:val="24"/>
+          <w:lang w:val="pt-PT"/>
+        </w:rPr>
+        <w:t xml:space="preserve">, </w:t>
+      </w:r>
+      <w:proofErr w:type="spellStart"/>
+      <w:r>
+        <w:rPr>
+          <w:sz w:val="24"/>
+          <w:szCs w:val="24"/>
+          <w:lang w:val="pt-PT"/>
+        </w:rPr>
+        <w:t>blocks</w:t>
+      </w:r>
+      <w:proofErr w:type="spellEnd"/>
+      <w:r>
+        <w:rPr>
+          <w:sz w:val="24"/>
+          <w:szCs w:val="24"/>
+          <w:lang w:val="pt-PT"/>
+        </w:rPr>
+        <w:t xml:space="preserve">, </w:t>
+      </w:r>
+      <w:proofErr w:type="spellStart"/>
+      <w:r>
+        <w:rPr>
+          <w:sz w:val="24"/>
+          <w:szCs w:val="24"/>
+          <w:lang w:val="pt-PT"/>
+        </w:rPr>
+        <w:t>chunks</w:t>
+      </w:r>
+      <w:proofErr w:type="spellEnd"/>
+      <w:r>
+        <w:rPr>
+          <w:sz w:val="24"/>
+          <w:szCs w:val="24"/>
+          <w:lang w:val="pt-PT"/>
+        </w:rPr>
+        <w:t xml:space="preserve">), e se utilizou o ruído de </w:t>
+      </w:r>
+      <w:proofErr w:type="spellStart"/>
+      <w:r>
+        <w:rPr>
+          <w:sz w:val="24"/>
+          <w:szCs w:val="24"/>
+          <w:lang w:val="pt-PT"/>
+        </w:rPr>
+        <w:t>Perlin</w:t>
+      </w:r>
+      <w:proofErr w:type="spellEnd"/>
+      <w:r>
+        <w:rPr>
+          <w:sz w:val="24"/>
+          <w:szCs w:val="24"/>
+          <w:lang w:val="pt-PT"/>
+        </w:rPr>
+        <w:t xml:space="preserve"> </w:t>
       </w:r>
       <w:r>
         <w:rPr>
@@ -2532,21 +2640,487 @@
           <w:sz w:val="24"/>
           <w:szCs w:val="24"/>
         </w:rPr>
-        <w:t xml:space="preserve">De modo a ser possível termos um mundo infinito, é necessário este estar otimizado, de modo a diminuir a carga computacional. </w:t>
-      </w:r>
-      <w:r>
-        <w:rPr>
-          <w:sz w:val="24"/>
-          <w:szCs w:val="24"/>
-        </w:rPr>
-        <w:t>Assim, neste projeto, um mundo é criado continuamente em torno do agente à medida que este se movimenta e por consequinte, parte do mundo é “destruído” se este se afastar</w:t>
-      </w:r>
-      <w:r>
-        <w:rPr>
-          <w:sz w:val="24"/>
-          <w:szCs w:val="24"/>
-        </w:rPr>
-        <w:t xml:space="preserve"> consideravelmente.</w:t>
+        <w:t xml:space="preserve">De modo a ser </w:t>
+      </w:r>
+      <w:proofErr w:type="spellStart"/>
+      <w:r>
+        <w:rPr>
+          <w:sz w:val="24"/>
+          <w:szCs w:val="24"/>
+        </w:rPr>
+        <w:t>possível</w:t>
+      </w:r>
+      <w:proofErr w:type="spellEnd"/>
+      <w:r>
+        <w:rPr>
+          <w:sz w:val="24"/>
+          <w:szCs w:val="24"/>
+        </w:rPr>
+        <w:t xml:space="preserve"> </w:t>
+      </w:r>
+      <w:proofErr w:type="spellStart"/>
+      <w:r>
+        <w:rPr>
+          <w:sz w:val="24"/>
+          <w:szCs w:val="24"/>
+        </w:rPr>
+        <w:t>termos</w:t>
+      </w:r>
+      <w:proofErr w:type="spellEnd"/>
+      <w:r>
+        <w:rPr>
+          <w:sz w:val="24"/>
+          <w:szCs w:val="24"/>
+        </w:rPr>
+        <w:t xml:space="preserve"> um </w:t>
+      </w:r>
+      <w:proofErr w:type="spellStart"/>
+      <w:r>
+        <w:rPr>
+          <w:sz w:val="24"/>
+          <w:szCs w:val="24"/>
+        </w:rPr>
+        <w:t>mundo</w:t>
+      </w:r>
+      <w:proofErr w:type="spellEnd"/>
+      <w:r>
+        <w:rPr>
+          <w:sz w:val="24"/>
+          <w:szCs w:val="24"/>
+        </w:rPr>
+        <w:t xml:space="preserve"> </w:t>
+      </w:r>
+      <w:proofErr w:type="spellStart"/>
+      <w:r>
+        <w:rPr>
+          <w:sz w:val="24"/>
+          <w:szCs w:val="24"/>
+        </w:rPr>
+        <w:t>infinito</w:t>
+      </w:r>
+      <w:proofErr w:type="spellEnd"/>
+      <w:r>
+        <w:rPr>
+          <w:sz w:val="24"/>
+          <w:szCs w:val="24"/>
+        </w:rPr>
+        <w:t xml:space="preserve">, é </w:t>
+      </w:r>
+      <w:proofErr w:type="spellStart"/>
+      <w:r>
+        <w:rPr>
+          <w:sz w:val="24"/>
+          <w:szCs w:val="24"/>
+        </w:rPr>
+        <w:t>necessário</w:t>
+      </w:r>
+      <w:proofErr w:type="spellEnd"/>
+      <w:r>
+        <w:rPr>
+          <w:sz w:val="24"/>
+          <w:szCs w:val="24"/>
+        </w:rPr>
+        <w:t xml:space="preserve"> </w:t>
+      </w:r>
+      <w:proofErr w:type="spellStart"/>
+      <w:r>
+        <w:rPr>
+          <w:sz w:val="24"/>
+          <w:szCs w:val="24"/>
+        </w:rPr>
+        <w:t>este</w:t>
+      </w:r>
+      <w:proofErr w:type="spellEnd"/>
+      <w:r>
+        <w:rPr>
+          <w:sz w:val="24"/>
+          <w:szCs w:val="24"/>
+        </w:rPr>
+        <w:t xml:space="preserve"> </w:t>
+      </w:r>
+      <w:proofErr w:type="spellStart"/>
+      <w:r>
+        <w:rPr>
+          <w:sz w:val="24"/>
+          <w:szCs w:val="24"/>
+        </w:rPr>
+        <w:t>estar</w:t>
+      </w:r>
+      <w:proofErr w:type="spellEnd"/>
+      <w:r>
+        <w:rPr>
+          <w:sz w:val="24"/>
+          <w:szCs w:val="24"/>
+        </w:rPr>
+        <w:t xml:space="preserve"> </w:t>
+      </w:r>
+      <w:proofErr w:type="spellStart"/>
+      <w:r>
+        <w:rPr>
+          <w:sz w:val="24"/>
+          <w:szCs w:val="24"/>
+        </w:rPr>
+        <w:t>otimizado</w:t>
+      </w:r>
+      <w:proofErr w:type="spellEnd"/>
+      <w:r>
+        <w:rPr>
+          <w:sz w:val="24"/>
+          <w:szCs w:val="24"/>
+        </w:rPr>
+        <w:t xml:space="preserve">, de modo a </w:t>
+      </w:r>
+      <w:proofErr w:type="spellStart"/>
+      <w:r>
+        <w:rPr>
+          <w:sz w:val="24"/>
+          <w:szCs w:val="24"/>
+        </w:rPr>
+        <w:t>diminuir</w:t>
+      </w:r>
+      <w:proofErr w:type="spellEnd"/>
+      <w:r>
+        <w:rPr>
+          <w:sz w:val="24"/>
+          <w:szCs w:val="24"/>
+        </w:rPr>
+        <w:t xml:space="preserve"> a carga </w:t>
+      </w:r>
+      <w:proofErr w:type="spellStart"/>
+      <w:r>
+        <w:rPr>
+          <w:sz w:val="24"/>
+          <w:szCs w:val="24"/>
+        </w:rPr>
+        <w:t>computacional</w:t>
+      </w:r>
+      <w:proofErr w:type="spellEnd"/>
+      <w:r>
+        <w:rPr>
+          <w:sz w:val="24"/>
+          <w:szCs w:val="24"/>
+        </w:rPr>
+        <w:t xml:space="preserve">. </w:t>
+      </w:r>
+      <w:proofErr w:type="spellStart"/>
+      <w:r>
+        <w:rPr>
+          <w:sz w:val="24"/>
+          <w:szCs w:val="24"/>
+        </w:rPr>
+        <w:t>Assim</w:t>
+      </w:r>
+      <w:proofErr w:type="spellEnd"/>
+      <w:r>
+        <w:rPr>
+          <w:sz w:val="24"/>
+          <w:szCs w:val="24"/>
+        </w:rPr>
+        <w:t xml:space="preserve">, </w:t>
+      </w:r>
+      <w:proofErr w:type="spellStart"/>
+      <w:r>
+        <w:rPr>
+          <w:sz w:val="24"/>
+          <w:szCs w:val="24"/>
+        </w:rPr>
+        <w:t>neste</w:t>
+      </w:r>
+      <w:proofErr w:type="spellEnd"/>
+      <w:r>
+        <w:rPr>
+          <w:sz w:val="24"/>
+          <w:szCs w:val="24"/>
+        </w:rPr>
+        <w:t xml:space="preserve"> </w:t>
+      </w:r>
+      <w:proofErr w:type="spellStart"/>
+      <w:r>
+        <w:rPr>
+          <w:sz w:val="24"/>
+          <w:szCs w:val="24"/>
+        </w:rPr>
+        <w:t>projeto</w:t>
+      </w:r>
+      <w:proofErr w:type="spellEnd"/>
+      <w:r>
+        <w:rPr>
+          <w:sz w:val="24"/>
+          <w:szCs w:val="24"/>
+        </w:rPr>
+        <w:t xml:space="preserve">, um </w:t>
+      </w:r>
+      <w:proofErr w:type="spellStart"/>
+      <w:r>
+        <w:rPr>
+          <w:sz w:val="24"/>
+          <w:szCs w:val="24"/>
+        </w:rPr>
+        <w:t>mundo</w:t>
+      </w:r>
+      <w:proofErr w:type="spellEnd"/>
+      <w:r>
+        <w:rPr>
+          <w:sz w:val="24"/>
+          <w:szCs w:val="24"/>
+        </w:rPr>
+        <w:t xml:space="preserve"> é </w:t>
+      </w:r>
+      <w:proofErr w:type="spellStart"/>
+      <w:r>
+        <w:rPr>
+          <w:sz w:val="24"/>
+          <w:szCs w:val="24"/>
+        </w:rPr>
+        <w:t>criado</w:t>
+      </w:r>
+      <w:proofErr w:type="spellEnd"/>
+      <w:r>
+        <w:rPr>
+          <w:sz w:val="24"/>
+          <w:szCs w:val="24"/>
+        </w:rPr>
+        <w:t xml:space="preserve"> </w:t>
+      </w:r>
+      <w:proofErr w:type="spellStart"/>
+      <w:r>
+        <w:rPr>
+          <w:sz w:val="24"/>
+          <w:szCs w:val="24"/>
+        </w:rPr>
+        <w:t>continuamente</w:t>
+      </w:r>
+      <w:proofErr w:type="spellEnd"/>
+      <w:r>
+        <w:rPr>
+          <w:sz w:val="24"/>
+          <w:szCs w:val="24"/>
+        </w:rPr>
+        <w:t xml:space="preserve"> </w:t>
+      </w:r>
+      <w:proofErr w:type="spellStart"/>
+      <w:r>
+        <w:rPr>
+          <w:sz w:val="24"/>
+          <w:szCs w:val="24"/>
+        </w:rPr>
+        <w:t>em</w:t>
+      </w:r>
+      <w:proofErr w:type="spellEnd"/>
+      <w:r>
+        <w:rPr>
+          <w:sz w:val="24"/>
+          <w:szCs w:val="24"/>
+        </w:rPr>
+        <w:t xml:space="preserve"> </w:t>
+      </w:r>
+      <w:proofErr w:type="spellStart"/>
+      <w:r>
+        <w:rPr>
+          <w:sz w:val="24"/>
+          <w:szCs w:val="24"/>
+        </w:rPr>
+        <w:t>torno</w:t>
+      </w:r>
+      <w:proofErr w:type="spellEnd"/>
+      <w:r>
+        <w:rPr>
+          <w:sz w:val="24"/>
+          <w:szCs w:val="24"/>
+        </w:rPr>
+        <w:t xml:space="preserve"> do </w:t>
+      </w:r>
+      <w:proofErr w:type="spellStart"/>
+      <w:r>
+        <w:rPr>
+          <w:sz w:val="24"/>
+          <w:szCs w:val="24"/>
+        </w:rPr>
+        <w:t>agente</w:t>
+      </w:r>
+      <w:proofErr w:type="spellEnd"/>
+      <w:r>
+        <w:rPr>
+          <w:sz w:val="24"/>
+          <w:szCs w:val="24"/>
+        </w:rPr>
+        <w:t xml:space="preserve"> à </w:t>
+      </w:r>
+      <w:proofErr w:type="spellStart"/>
+      <w:r>
+        <w:rPr>
+          <w:sz w:val="24"/>
+          <w:szCs w:val="24"/>
+        </w:rPr>
+        <w:t>medida</w:t>
+      </w:r>
+      <w:proofErr w:type="spellEnd"/>
+      <w:r>
+        <w:rPr>
+          <w:sz w:val="24"/>
+          <w:szCs w:val="24"/>
+        </w:rPr>
+        <w:t xml:space="preserve"> que </w:t>
+      </w:r>
+      <w:proofErr w:type="spellStart"/>
+      <w:r>
+        <w:rPr>
+          <w:sz w:val="24"/>
+          <w:szCs w:val="24"/>
+        </w:rPr>
+        <w:t>este</w:t>
+      </w:r>
+      <w:proofErr w:type="spellEnd"/>
+      <w:r>
+        <w:rPr>
+          <w:sz w:val="24"/>
+          <w:szCs w:val="24"/>
+        </w:rPr>
+        <w:t xml:space="preserve"> se </w:t>
+      </w:r>
+      <w:proofErr w:type="spellStart"/>
+      <w:r>
+        <w:rPr>
+          <w:sz w:val="24"/>
+          <w:szCs w:val="24"/>
+        </w:rPr>
+        <w:t>movimenta</w:t>
+      </w:r>
+      <w:proofErr w:type="spellEnd"/>
+      <w:r>
+        <w:rPr>
+          <w:sz w:val="24"/>
+          <w:szCs w:val="24"/>
+        </w:rPr>
+        <w:t xml:space="preserve"> e </w:t>
+      </w:r>
+      <w:proofErr w:type="spellStart"/>
+      <w:r>
+        <w:rPr>
+          <w:sz w:val="24"/>
+          <w:szCs w:val="24"/>
+        </w:rPr>
+        <w:t>por</w:t>
+      </w:r>
+      <w:proofErr w:type="spellEnd"/>
+      <w:r>
+        <w:rPr>
+          <w:sz w:val="24"/>
+          <w:szCs w:val="24"/>
+        </w:rPr>
+        <w:t xml:space="preserve"> </w:t>
+      </w:r>
+      <w:proofErr w:type="spellStart"/>
+      <w:r>
+        <w:rPr>
+          <w:sz w:val="24"/>
+          <w:szCs w:val="24"/>
+        </w:rPr>
+        <w:t>consequinte</w:t>
+      </w:r>
+      <w:proofErr w:type="spellEnd"/>
+      <w:r>
+        <w:rPr>
+          <w:sz w:val="24"/>
+          <w:szCs w:val="24"/>
+        </w:rPr>
+        <w:t xml:space="preserve">, </w:t>
+      </w:r>
+      <w:proofErr w:type="spellStart"/>
+      <w:r>
+        <w:rPr>
+          <w:sz w:val="24"/>
+          <w:szCs w:val="24"/>
+        </w:rPr>
+        <w:t>parte</w:t>
+      </w:r>
+      <w:proofErr w:type="spellEnd"/>
+      <w:r>
+        <w:rPr>
+          <w:sz w:val="24"/>
+          <w:szCs w:val="24"/>
+        </w:rPr>
+        <w:t xml:space="preserve"> do </w:t>
+      </w:r>
+      <w:proofErr w:type="spellStart"/>
+      <w:r>
+        <w:rPr>
+          <w:sz w:val="24"/>
+          <w:szCs w:val="24"/>
+        </w:rPr>
+        <w:t>mundo</w:t>
+      </w:r>
+      <w:proofErr w:type="spellEnd"/>
+      <w:r>
+        <w:rPr>
+          <w:sz w:val="24"/>
+          <w:szCs w:val="24"/>
+        </w:rPr>
+        <w:t xml:space="preserve"> é “</w:t>
+      </w:r>
+      <w:proofErr w:type="spellStart"/>
+      <w:r>
+        <w:rPr>
+          <w:sz w:val="24"/>
+          <w:szCs w:val="24"/>
+        </w:rPr>
+        <w:t>destruído</w:t>
+      </w:r>
+      <w:proofErr w:type="spellEnd"/>
+      <w:r>
+        <w:rPr>
+          <w:sz w:val="24"/>
+          <w:szCs w:val="24"/>
+        </w:rPr>
+        <w:t xml:space="preserve">” se </w:t>
+      </w:r>
+      <w:proofErr w:type="spellStart"/>
+      <w:r>
+        <w:rPr>
+          <w:sz w:val="24"/>
+          <w:szCs w:val="24"/>
+        </w:rPr>
+        <w:t>este</w:t>
+      </w:r>
+      <w:proofErr w:type="spellEnd"/>
+      <w:r>
+        <w:rPr>
+          <w:sz w:val="24"/>
+          <w:szCs w:val="24"/>
+        </w:rPr>
+        <w:t xml:space="preserve"> se </w:t>
+      </w:r>
+      <w:proofErr w:type="spellStart"/>
+      <w:r>
+        <w:rPr>
+          <w:sz w:val="24"/>
+          <w:szCs w:val="24"/>
+        </w:rPr>
+        <w:t>afastar</w:t>
+      </w:r>
+      <w:proofErr w:type="spellEnd"/>
+      <w:r>
+        <w:rPr>
+          <w:sz w:val="24"/>
+          <w:szCs w:val="24"/>
+        </w:rPr>
+        <w:t xml:space="preserve"> </w:t>
+      </w:r>
+      <w:proofErr w:type="spellStart"/>
+      <w:r>
+        <w:rPr>
+          <w:sz w:val="24"/>
+          <w:szCs w:val="24"/>
+        </w:rPr>
+        <w:t>consideravelmente</w:t>
+      </w:r>
+      <w:proofErr w:type="spellEnd"/>
+      <w:r>
+        <w:rPr>
+          <w:sz w:val="24"/>
+          <w:szCs w:val="24"/>
+        </w:rPr>
+        <w:t>.</w:t>
       </w:r>
     </w:p>
     <w:p>
@@ -2562,15 +3136,192 @@
           <w:szCs w:val="24"/>
         </w:rPr>
         <w:tab/>
-        <w:t>Como dito anteriormente, este projeto visa a criação de um mundo Minecraft</w:t>
-      </w:r>
-      <w:r>
-        <w:rPr>
-          <w:sz w:val="24"/>
-          <w:szCs w:val="24"/>
-        </w:rPr>
-        <w:t xml:space="preserve">, ou seja um mundo baseado em </w:t>
-      </w:r>
+        <w:t xml:space="preserve">Como </w:t>
+      </w:r>
+      <w:proofErr w:type="spellStart"/>
+      <w:r>
+        <w:rPr>
+          <w:sz w:val="24"/>
+          <w:szCs w:val="24"/>
+        </w:rPr>
+        <w:t>dito</w:t>
+      </w:r>
+      <w:proofErr w:type="spellEnd"/>
+      <w:r>
+        <w:rPr>
+          <w:sz w:val="24"/>
+          <w:szCs w:val="24"/>
+        </w:rPr>
+        <w:t xml:space="preserve"> </w:t>
+      </w:r>
+      <w:proofErr w:type="spellStart"/>
+      <w:r>
+        <w:rPr>
+          <w:sz w:val="24"/>
+          <w:szCs w:val="24"/>
+        </w:rPr>
+        <w:t>anteriormente</w:t>
+      </w:r>
+      <w:proofErr w:type="spellEnd"/>
+      <w:r>
+        <w:rPr>
+          <w:sz w:val="24"/>
+          <w:szCs w:val="24"/>
+        </w:rPr>
+        <w:t xml:space="preserve">, </w:t>
+      </w:r>
+      <w:proofErr w:type="spellStart"/>
+      <w:r>
+        <w:rPr>
+          <w:sz w:val="24"/>
+          <w:szCs w:val="24"/>
+        </w:rPr>
+        <w:t>este</w:t>
+      </w:r>
+      <w:proofErr w:type="spellEnd"/>
+      <w:r>
+        <w:rPr>
+          <w:sz w:val="24"/>
+          <w:szCs w:val="24"/>
+        </w:rPr>
+        <w:t xml:space="preserve"> </w:t>
+      </w:r>
+      <w:proofErr w:type="spellStart"/>
+      <w:r>
+        <w:rPr>
+          <w:sz w:val="24"/>
+          <w:szCs w:val="24"/>
+        </w:rPr>
+        <w:t>projeto</w:t>
+      </w:r>
+      <w:proofErr w:type="spellEnd"/>
+      <w:r>
+        <w:rPr>
+          <w:sz w:val="24"/>
+          <w:szCs w:val="24"/>
+        </w:rPr>
+        <w:t xml:space="preserve"> visa a </w:t>
+      </w:r>
+      <w:proofErr w:type="spellStart"/>
+      <w:r>
+        <w:rPr>
+          <w:sz w:val="24"/>
+          <w:szCs w:val="24"/>
+        </w:rPr>
+        <w:t>criação</w:t>
+      </w:r>
+      <w:proofErr w:type="spellEnd"/>
+      <w:r>
+        <w:rPr>
+          <w:sz w:val="24"/>
+          <w:szCs w:val="24"/>
+        </w:rPr>
+        <w:t xml:space="preserve"> de um </w:t>
+      </w:r>
+      <w:proofErr w:type="spellStart"/>
+      <w:r>
+        <w:rPr>
+          <w:sz w:val="24"/>
+          <w:szCs w:val="24"/>
+        </w:rPr>
+        <w:t>mundo</w:t>
+      </w:r>
+      <w:proofErr w:type="spellEnd"/>
+      <w:r>
+        <w:rPr>
+          <w:sz w:val="24"/>
+          <w:szCs w:val="24"/>
+        </w:rPr>
+        <w:t xml:space="preserve"> Minecraft</w:t>
+      </w:r>
+      <w:r>
+        <w:rPr>
+          <w:sz w:val="24"/>
+          <w:szCs w:val="24"/>
+        </w:rPr>
+        <w:t xml:space="preserve">, </w:t>
+      </w:r>
+      <w:proofErr w:type="spellStart"/>
+      <w:r>
+        <w:rPr>
+          <w:sz w:val="24"/>
+          <w:szCs w:val="24"/>
+        </w:rPr>
+        <w:t>ou</w:t>
+      </w:r>
+      <w:proofErr w:type="spellEnd"/>
+      <w:r>
+        <w:rPr>
+          <w:sz w:val="24"/>
+          <w:szCs w:val="24"/>
+        </w:rPr>
+        <w:t xml:space="preserve"> </w:t>
+      </w:r>
+      <w:proofErr w:type="spellStart"/>
+      <w:r>
+        <w:rPr>
+          <w:sz w:val="24"/>
+          <w:szCs w:val="24"/>
+        </w:rPr>
+        <w:t>seja</w:t>
+      </w:r>
+      <w:proofErr w:type="spellEnd"/>
+      <w:r>
+        <w:rPr>
+          <w:sz w:val="24"/>
+          <w:szCs w:val="24"/>
+        </w:rPr>
+        <w:t xml:space="preserve"> um </w:t>
+      </w:r>
+      <w:proofErr w:type="spellStart"/>
+      <w:r>
+        <w:rPr>
+          <w:sz w:val="24"/>
+          <w:szCs w:val="24"/>
+        </w:rPr>
+        <w:t>mundo</w:t>
+      </w:r>
+      <w:proofErr w:type="spellEnd"/>
+      <w:r>
+        <w:rPr>
+          <w:sz w:val="24"/>
+          <w:szCs w:val="24"/>
+        </w:rPr>
+        <w:t xml:space="preserve"> </w:t>
+      </w:r>
+      <w:proofErr w:type="spellStart"/>
+      <w:r>
+        <w:rPr>
+          <w:sz w:val="24"/>
+          <w:szCs w:val="24"/>
+        </w:rPr>
+        <w:t>baseado</w:t>
+      </w:r>
+      <w:proofErr w:type="spellEnd"/>
+      <w:r>
+        <w:rPr>
+          <w:sz w:val="24"/>
+          <w:szCs w:val="24"/>
+        </w:rPr>
+        <w:t xml:space="preserve"> </w:t>
+      </w:r>
+      <w:proofErr w:type="spellStart"/>
+      <w:r>
+        <w:rPr>
+          <w:sz w:val="24"/>
+          <w:szCs w:val="24"/>
+        </w:rPr>
+        <w:t>em</w:t>
+      </w:r>
+      <w:proofErr w:type="spellEnd"/>
+      <w:r>
+        <w:rPr>
+          <w:sz w:val="24"/>
+          <w:szCs w:val="24"/>
+        </w:rPr>
+        <w:t xml:space="preserve"> </w:t>
+      </w:r>
+      <w:proofErr w:type="spellStart"/>
       <w:r>
         <w:rPr>
           <w:sz w:val="24"/>
@@ -2578,20 +3329,359 @@
         </w:rPr>
         <w:t>cubos</w:t>
       </w:r>
-      <w:r>
-        <w:rPr>
-          <w:sz w:val="24"/>
-          <w:szCs w:val="24"/>
-        </w:rPr>
-        <w:t>. Neste ambiente, existem faces que não são visíveis ao jogador, mas que ao serem criadas e renderizadas</w:t>
-      </w:r>
-      <w:r>
-        <w:rPr>
-          <w:sz w:val="24"/>
-          <w:szCs w:val="24"/>
-        </w:rPr>
-        <w:t xml:space="preserve"> tornam a execução mais lenta. Assim, de forma a reduzir o número de triângulos, vertices, etc, e melhorarmos o desempenho</w:t>
-      </w:r>
+      <w:proofErr w:type="spellEnd"/>
+      <w:r>
+        <w:rPr>
+          <w:sz w:val="24"/>
+          <w:szCs w:val="24"/>
+        </w:rPr>
+        <w:t xml:space="preserve">. Neste </w:t>
+      </w:r>
+      <w:proofErr w:type="spellStart"/>
+      <w:r>
+        <w:rPr>
+          <w:sz w:val="24"/>
+          <w:szCs w:val="24"/>
+        </w:rPr>
+        <w:t>ambiente</w:t>
+      </w:r>
+      <w:proofErr w:type="spellEnd"/>
+      <w:r>
+        <w:rPr>
+          <w:sz w:val="24"/>
+          <w:szCs w:val="24"/>
+        </w:rPr>
+        <w:t xml:space="preserve">, </w:t>
+      </w:r>
+      <w:proofErr w:type="spellStart"/>
+      <w:r>
+        <w:rPr>
+          <w:sz w:val="24"/>
+          <w:szCs w:val="24"/>
+        </w:rPr>
+        <w:t>existem</w:t>
+      </w:r>
+      <w:proofErr w:type="spellEnd"/>
+      <w:r>
+        <w:rPr>
+          <w:sz w:val="24"/>
+          <w:szCs w:val="24"/>
+        </w:rPr>
+        <w:t xml:space="preserve"> faces que </w:t>
+      </w:r>
+      <w:proofErr w:type="spellStart"/>
+      <w:r>
+        <w:rPr>
+          <w:sz w:val="24"/>
+          <w:szCs w:val="24"/>
+        </w:rPr>
+        <w:t>não</w:t>
+      </w:r>
+      <w:proofErr w:type="spellEnd"/>
+      <w:r>
+        <w:rPr>
+          <w:sz w:val="24"/>
+          <w:szCs w:val="24"/>
+        </w:rPr>
+        <w:t xml:space="preserve"> </w:t>
+      </w:r>
+      <w:proofErr w:type="spellStart"/>
+      <w:r>
+        <w:rPr>
+          <w:sz w:val="24"/>
+          <w:szCs w:val="24"/>
+        </w:rPr>
+        <w:t>são</w:t>
+      </w:r>
+      <w:proofErr w:type="spellEnd"/>
+      <w:r>
+        <w:rPr>
+          <w:sz w:val="24"/>
+          <w:szCs w:val="24"/>
+        </w:rPr>
+        <w:t xml:space="preserve"> </w:t>
+      </w:r>
+      <w:proofErr w:type="spellStart"/>
+      <w:r>
+        <w:rPr>
+          <w:sz w:val="24"/>
+          <w:szCs w:val="24"/>
+        </w:rPr>
+        <w:t>visíveis</w:t>
+      </w:r>
+      <w:proofErr w:type="spellEnd"/>
+      <w:r>
+        <w:rPr>
+          <w:sz w:val="24"/>
+          <w:szCs w:val="24"/>
+        </w:rPr>
+        <w:t xml:space="preserve"> </w:t>
+      </w:r>
+      <w:proofErr w:type="spellStart"/>
+      <w:r>
+        <w:rPr>
+          <w:sz w:val="24"/>
+          <w:szCs w:val="24"/>
+        </w:rPr>
+        <w:t>ao</w:t>
+      </w:r>
+      <w:proofErr w:type="spellEnd"/>
+      <w:r>
+        <w:rPr>
+          <w:sz w:val="24"/>
+          <w:szCs w:val="24"/>
+        </w:rPr>
+        <w:t xml:space="preserve"> </w:t>
+      </w:r>
+      <w:proofErr w:type="spellStart"/>
+      <w:r>
+        <w:rPr>
+          <w:sz w:val="24"/>
+          <w:szCs w:val="24"/>
+        </w:rPr>
+        <w:t>jogador</w:t>
+      </w:r>
+      <w:proofErr w:type="spellEnd"/>
+      <w:r>
+        <w:rPr>
+          <w:sz w:val="24"/>
+          <w:szCs w:val="24"/>
+        </w:rPr>
+        <w:t xml:space="preserve">, mas que </w:t>
+      </w:r>
+      <w:proofErr w:type="spellStart"/>
+      <w:r>
+        <w:rPr>
+          <w:sz w:val="24"/>
+          <w:szCs w:val="24"/>
+        </w:rPr>
+        <w:t>ao</w:t>
+      </w:r>
+      <w:proofErr w:type="spellEnd"/>
+      <w:r>
+        <w:rPr>
+          <w:sz w:val="24"/>
+          <w:szCs w:val="24"/>
+        </w:rPr>
+        <w:t xml:space="preserve"> </w:t>
+      </w:r>
+      <w:proofErr w:type="spellStart"/>
+      <w:r>
+        <w:rPr>
+          <w:sz w:val="24"/>
+          <w:szCs w:val="24"/>
+        </w:rPr>
+        <w:t>serem</w:t>
+      </w:r>
+      <w:proofErr w:type="spellEnd"/>
+      <w:r>
+        <w:rPr>
+          <w:sz w:val="24"/>
+          <w:szCs w:val="24"/>
+        </w:rPr>
+        <w:t xml:space="preserve"> </w:t>
+      </w:r>
+      <w:proofErr w:type="spellStart"/>
+      <w:r>
+        <w:rPr>
+          <w:sz w:val="24"/>
+          <w:szCs w:val="24"/>
+        </w:rPr>
+        <w:t>criadas</w:t>
+      </w:r>
+      <w:proofErr w:type="spellEnd"/>
+      <w:r>
+        <w:rPr>
+          <w:sz w:val="24"/>
+          <w:szCs w:val="24"/>
+        </w:rPr>
+        <w:t xml:space="preserve"> e </w:t>
+      </w:r>
+      <w:proofErr w:type="spellStart"/>
+      <w:r>
+        <w:rPr>
+          <w:sz w:val="24"/>
+          <w:szCs w:val="24"/>
+        </w:rPr>
+        <w:t>renderizadas</w:t>
+      </w:r>
+      <w:proofErr w:type="spellEnd"/>
+      <w:r>
+        <w:rPr>
+          <w:sz w:val="24"/>
+          <w:szCs w:val="24"/>
+        </w:rPr>
+        <w:t xml:space="preserve"> </w:t>
+      </w:r>
+      <w:proofErr w:type="spellStart"/>
+      <w:r>
+        <w:rPr>
+          <w:sz w:val="24"/>
+          <w:szCs w:val="24"/>
+        </w:rPr>
+        <w:t>tornam</w:t>
+      </w:r>
+      <w:proofErr w:type="spellEnd"/>
+      <w:r>
+        <w:rPr>
+          <w:sz w:val="24"/>
+          <w:szCs w:val="24"/>
+        </w:rPr>
+        <w:t xml:space="preserve"> a </w:t>
+      </w:r>
+      <w:proofErr w:type="spellStart"/>
+      <w:r>
+        <w:rPr>
+          <w:sz w:val="24"/>
+          <w:szCs w:val="24"/>
+        </w:rPr>
+        <w:t>execução</w:t>
+      </w:r>
+      <w:proofErr w:type="spellEnd"/>
+      <w:r>
+        <w:rPr>
+          <w:sz w:val="24"/>
+          <w:szCs w:val="24"/>
+        </w:rPr>
+        <w:t xml:space="preserve"> </w:t>
+      </w:r>
+      <w:proofErr w:type="spellStart"/>
+      <w:r>
+        <w:rPr>
+          <w:sz w:val="24"/>
+          <w:szCs w:val="24"/>
+        </w:rPr>
+        <w:t>mais</w:t>
+      </w:r>
+      <w:proofErr w:type="spellEnd"/>
+      <w:r>
+        <w:rPr>
+          <w:sz w:val="24"/>
+          <w:szCs w:val="24"/>
+        </w:rPr>
+        <w:t xml:space="preserve"> </w:t>
+      </w:r>
+      <w:proofErr w:type="spellStart"/>
+      <w:r>
+        <w:rPr>
+          <w:sz w:val="24"/>
+          <w:szCs w:val="24"/>
+        </w:rPr>
+        <w:t>lenta</w:t>
+      </w:r>
+      <w:proofErr w:type="spellEnd"/>
+      <w:r>
+        <w:rPr>
+          <w:sz w:val="24"/>
+          <w:szCs w:val="24"/>
+        </w:rPr>
+        <w:t xml:space="preserve">. </w:t>
+      </w:r>
+      <w:proofErr w:type="spellStart"/>
+      <w:r>
+        <w:rPr>
+          <w:sz w:val="24"/>
+          <w:szCs w:val="24"/>
+        </w:rPr>
+        <w:t>Assim</w:t>
+      </w:r>
+      <w:proofErr w:type="spellEnd"/>
+      <w:r>
+        <w:rPr>
+          <w:sz w:val="24"/>
+          <w:szCs w:val="24"/>
+        </w:rPr>
+        <w:t xml:space="preserve">, de forma a </w:t>
+      </w:r>
+      <w:proofErr w:type="spellStart"/>
+      <w:r>
+        <w:rPr>
+          <w:sz w:val="24"/>
+          <w:szCs w:val="24"/>
+        </w:rPr>
+        <w:t>reduzir</w:t>
+      </w:r>
+      <w:proofErr w:type="spellEnd"/>
+      <w:r>
+        <w:rPr>
+          <w:sz w:val="24"/>
+          <w:szCs w:val="24"/>
+        </w:rPr>
+        <w:t xml:space="preserve"> o </w:t>
+      </w:r>
+      <w:proofErr w:type="spellStart"/>
+      <w:r>
+        <w:rPr>
+          <w:sz w:val="24"/>
+          <w:szCs w:val="24"/>
+        </w:rPr>
+        <w:t>número</w:t>
+      </w:r>
+      <w:proofErr w:type="spellEnd"/>
+      <w:r>
+        <w:rPr>
+          <w:sz w:val="24"/>
+          <w:szCs w:val="24"/>
+        </w:rPr>
+        <w:t xml:space="preserve"> de </w:t>
+      </w:r>
+      <w:proofErr w:type="spellStart"/>
+      <w:r>
+        <w:rPr>
+          <w:sz w:val="24"/>
+          <w:szCs w:val="24"/>
+        </w:rPr>
+        <w:t>triângulos</w:t>
+      </w:r>
+      <w:proofErr w:type="spellEnd"/>
+      <w:r>
+        <w:rPr>
+          <w:sz w:val="24"/>
+          <w:szCs w:val="24"/>
+        </w:rPr>
+        <w:t xml:space="preserve">, vertices, </w:t>
+      </w:r>
+      <w:proofErr w:type="spellStart"/>
+      <w:r>
+        <w:rPr>
+          <w:sz w:val="24"/>
+          <w:szCs w:val="24"/>
+        </w:rPr>
+        <w:t>etc</w:t>
+      </w:r>
+      <w:proofErr w:type="spellEnd"/>
+      <w:r>
+        <w:rPr>
+          <w:sz w:val="24"/>
+          <w:szCs w:val="24"/>
+        </w:rPr>
+        <w:t xml:space="preserve">, e </w:t>
+      </w:r>
+      <w:proofErr w:type="spellStart"/>
+      <w:r>
+        <w:rPr>
+          <w:sz w:val="24"/>
+          <w:szCs w:val="24"/>
+        </w:rPr>
+        <w:t>melhorarmos</w:t>
+      </w:r>
+      <w:proofErr w:type="spellEnd"/>
+      <w:r>
+        <w:rPr>
+          <w:sz w:val="24"/>
+          <w:szCs w:val="24"/>
+        </w:rPr>
+        <w:t xml:space="preserve"> o </w:t>
+      </w:r>
+      <w:proofErr w:type="spellStart"/>
+      <w:r>
+        <w:rPr>
+          <w:sz w:val="24"/>
+          <w:szCs w:val="24"/>
+        </w:rPr>
+        <w:t>desempenho</w:t>
+      </w:r>
+      <w:proofErr w:type="spellEnd"/>
       <w:r>
         <w:rPr>
           <w:sz w:val="24"/>
@@ -2604,7 +3694,55 @@
           <w:sz w:val="24"/>
           <w:szCs w:val="24"/>
         </w:rPr>
-        <w:t xml:space="preserve"> não processámos estas fa</w:t>
+        <w:t xml:space="preserve"> </w:t>
+      </w:r>
+      <w:proofErr w:type="spellStart"/>
+      <w:r>
+        <w:rPr>
+          <w:sz w:val="24"/>
+          <w:szCs w:val="24"/>
+        </w:rPr>
+        <w:t>não</w:t>
+      </w:r>
+      <w:proofErr w:type="spellEnd"/>
+      <w:r>
+        <w:rPr>
+          <w:sz w:val="24"/>
+          <w:szCs w:val="24"/>
+        </w:rPr>
+        <w:t xml:space="preserve"> </w:t>
+      </w:r>
+      <w:proofErr w:type="spellStart"/>
+      <w:r>
+        <w:rPr>
+          <w:sz w:val="24"/>
+          <w:szCs w:val="24"/>
+        </w:rPr>
+        <w:t>processámos</w:t>
+      </w:r>
+      <w:proofErr w:type="spellEnd"/>
+      <w:r>
+        <w:rPr>
+          <w:sz w:val="24"/>
+          <w:szCs w:val="24"/>
+        </w:rPr>
+        <w:t xml:space="preserve"> </w:t>
+      </w:r>
+      <w:proofErr w:type="spellStart"/>
+      <w:r>
+        <w:rPr>
+          <w:sz w:val="24"/>
+          <w:szCs w:val="24"/>
+        </w:rPr>
+        <w:t>estas</w:t>
+      </w:r>
+      <w:proofErr w:type="spellEnd"/>
+      <w:r>
+        <w:rPr>
+          <w:sz w:val="24"/>
+          <w:szCs w:val="24"/>
+        </w:rPr>
+        <w:t xml:space="preserve"> fa</w:t>
       </w:r>
       <w:r>
         <w:rPr>
@@ -2642,9 +3780,14 @@
       </w:pPr>
       <w:bookmarkStart w:id="5" w:name="_Toc101466353"/>
       <w:r>
-        <w:t>2.1.1 – Texturas</w:t>
+        <w:t xml:space="preserve">2.1.1 – </w:t>
+      </w:r>
+      <w:proofErr w:type="spellStart"/>
+      <w:r>
+        <w:t>Texturas</w:t>
       </w:r>
       <w:bookmarkEnd w:id="5"/>
+      <w:proofErr w:type="spellEnd"/>
     </w:p>
     <w:p/>
     <w:p>
@@ -2660,56 +3803,604 @@
           <w:szCs w:val="24"/>
         </w:rPr>
         <w:tab/>
-        <w:t>Para ser possível ao jogador distinguir os diferentes tipos de cubos, a cada um foi adicionado uma textura diferente, permitindo diferenciar a relva</w:t>
-      </w:r>
-      <w:r>
-        <w:rPr>
-          <w:sz w:val="24"/>
-          <w:szCs w:val="24"/>
-        </w:rPr>
-        <w:t xml:space="preserve">, a pedra, a terra, o ar, o diamante e o ouro. </w:t>
-      </w:r>
-      <w:r>
-        <w:rPr>
-          <w:sz w:val="24"/>
-          <w:szCs w:val="24"/>
-        </w:rPr>
-        <w:t xml:space="preserve">Isto foi realizado recorrendo a um atlas. </w:t>
-      </w:r>
-      <w:r>
-        <w:rPr>
-          <w:sz w:val="24"/>
-          <w:szCs w:val="24"/>
-        </w:rPr>
-        <w:t xml:space="preserve">Este, apesar de ser o mesmo utilizado nas aulas, </w:t>
-      </w:r>
-      <w:r>
-        <w:rPr>
-          <w:sz w:val="24"/>
-          <w:szCs w:val="24"/>
-        </w:rPr>
-        <w:t>tem texturas adicionais, nomeadamente diamante</w:t>
-      </w:r>
-      <w:r>
-        <w:rPr>
-          <w:sz w:val="24"/>
-          <w:szCs w:val="24"/>
-        </w:rPr>
-        <w:t xml:space="preserve"> na posição (2,12)</w:t>
-      </w:r>
-      <w:r>
-        <w:rPr>
-          <w:sz w:val="24"/>
-          <w:szCs w:val="24"/>
-        </w:rPr>
-        <w:t xml:space="preserve"> e ouro</w:t>
-      </w:r>
-      <w:r>
-        <w:rPr>
-          <w:sz w:val="24"/>
-          <w:szCs w:val="24"/>
-        </w:rPr>
-        <w:t xml:space="preserve"> em (0, 13)</w:t>
+        <w:t xml:space="preserve">Para ser </w:t>
+      </w:r>
+      <w:proofErr w:type="spellStart"/>
+      <w:r>
+        <w:rPr>
+          <w:sz w:val="24"/>
+          <w:szCs w:val="24"/>
+        </w:rPr>
+        <w:t>possível</w:t>
+      </w:r>
+      <w:proofErr w:type="spellEnd"/>
+      <w:r>
+        <w:rPr>
+          <w:sz w:val="24"/>
+          <w:szCs w:val="24"/>
+        </w:rPr>
+        <w:t xml:space="preserve"> </w:t>
+      </w:r>
+      <w:proofErr w:type="spellStart"/>
+      <w:r>
+        <w:rPr>
+          <w:sz w:val="24"/>
+          <w:szCs w:val="24"/>
+        </w:rPr>
+        <w:t>ao</w:t>
+      </w:r>
+      <w:proofErr w:type="spellEnd"/>
+      <w:r>
+        <w:rPr>
+          <w:sz w:val="24"/>
+          <w:szCs w:val="24"/>
+        </w:rPr>
+        <w:t xml:space="preserve"> </w:t>
+      </w:r>
+      <w:proofErr w:type="spellStart"/>
+      <w:r>
+        <w:rPr>
+          <w:sz w:val="24"/>
+          <w:szCs w:val="24"/>
+        </w:rPr>
+        <w:t>jogador</w:t>
+      </w:r>
+      <w:proofErr w:type="spellEnd"/>
+      <w:r>
+        <w:rPr>
+          <w:sz w:val="24"/>
+          <w:szCs w:val="24"/>
+        </w:rPr>
+        <w:t xml:space="preserve"> </w:t>
+      </w:r>
+      <w:proofErr w:type="spellStart"/>
+      <w:r>
+        <w:rPr>
+          <w:sz w:val="24"/>
+          <w:szCs w:val="24"/>
+        </w:rPr>
+        <w:t>distinguir</w:t>
+      </w:r>
+      <w:proofErr w:type="spellEnd"/>
+      <w:r>
+        <w:rPr>
+          <w:sz w:val="24"/>
+          <w:szCs w:val="24"/>
+        </w:rPr>
+        <w:t xml:space="preserve"> </w:t>
+      </w:r>
+      <w:proofErr w:type="spellStart"/>
+      <w:r>
+        <w:rPr>
+          <w:sz w:val="24"/>
+          <w:szCs w:val="24"/>
+        </w:rPr>
+        <w:t>os</w:t>
+      </w:r>
+      <w:proofErr w:type="spellEnd"/>
+      <w:r>
+        <w:rPr>
+          <w:sz w:val="24"/>
+          <w:szCs w:val="24"/>
+        </w:rPr>
+        <w:t xml:space="preserve"> </w:t>
+      </w:r>
+      <w:proofErr w:type="spellStart"/>
+      <w:r>
+        <w:rPr>
+          <w:sz w:val="24"/>
+          <w:szCs w:val="24"/>
+        </w:rPr>
+        <w:t>diferentes</w:t>
+      </w:r>
+      <w:proofErr w:type="spellEnd"/>
+      <w:r>
+        <w:rPr>
+          <w:sz w:val="24"/>
+          <w:szCs w:val="24"/>
+        </w:rPr>
+        <w:t xml:space="preserve"> </w:t>
+      </w:r>
+      <w:proofErr w:type="spellStart"/>
+      <w:r>
+        <w:rPr>
+          <w:sz w:val="24"/>
+          <w:szCs w:val="24"/>
+        </w:rPr>
+        <w:t>tipos</w:t>
+      </w:r>
+      <w:proofErr w:type="spellEnd"/>
+      <w:r>
+        <w:rPr>
+          <w:sz w:val="24"/>
+          <w:szCs w:val="24"/>
+        </w:rPr>
+        <w:t xml:space="preserve"> de </w:t>
+      </w:r>
+      <w:proofErr w:type="spellStart"/>
+      <w:r>
+        <w:rPr>
+          <w:sz w:val="24"/>
+          <w:szCs w:val="24"/>
+        </w:rPr>
+        <w:t>cubos</w:t>
+      </w:r>
+      <w:proofErr w:type="spellEnd"/>
+      <w:r>
+        <w:rPr>
+          <w:sz w:val="24"/>
+          <w:szCs w:val="24"/>
+        </w:rPr>
+        <w:t xml:space="preserve">, a </w:t>
+      </w:r>
+      <w:proofErr w:type="spellStart"/>
+      <w:r>
+        <w:rPr>
+          <w:sz w:val="24"/>
+          <w:szCs w:val="24"/>
+        </w:rPr>
+        <w:t>cada</w:t>
+      </w:r>
+      <w:proofErr w:type="spellEnd"/>
+      <w:r>
+        <w:rPr>
+          <w:sz w:val="24"/>
+          <w:szCs w:val="24"/>
+        </w:rPr>
+        <w:t xml:space="preserve"> um </w:t>
+      </w:r>
+      <w:proofErr w:type="spellStart"/>
+      <w:r>
+        <w:rPr>
+          <w:sz w:val="24"/>
+          <w:szCs w:val="24"/>
+        </w:rPr>
+        <w:t>foi</w:t>
+      </w:r>
+      <w:proofErr w:type="spellEnd"/>
+      <w:r>
+        <w:rPr>
+          <w:sz w:val="24"/>
+          <w:szCs w:val="24"/>
+        </w:rPr>
+        <w:t xml:space="preserve"> </w:t>
+      </w:r>
+      <w:proofErr w:type="spellStart"/>
+      <w:r>
+        <w:rPr>
+          <w:sz w:val="24"/>
+          <w:szCs w:val="24"/>
+        </w:rPr>
+        <w:t>adicionado</w:t>
+      </w:r>
+      <w:proofErr w:type="spellEnd"/>
+      <w:r>
+        <w:rPr>
+          <w:sz w:val="24"/>
+          <w:szCs w:val="24"/>
+        </w:rPr>
+        <w:t xml:space="preserve"> </w:t>
+      </w:r>
+      <w:proofErr w:type="spellStart"/>
+      <w:r>
+        <w:rPr>
+          <w:sz w:val="24"/>
+          <w:szCs w:val="24"/>
+        </w:rPr>
+        <w:t>uma</w:t>
+      </w:r>
+      <w:proofErr w:type="spellEnd"/>
+      <w:r>
+        <w:rPr>
+          <w:sz w:val="24"/>
+          <w:szCs w:val="24"/>
+        </w:rPr>
+        <w:t xml:space="preserve"> </w:t>
+      </w:r>
+      <w:proofErr w:type="spellStart"/>
+      <w:r>
+        <w:rPr>
+          <w:sz w:val="24"/>
+          <w:szCs w:val="24"/>
+        </w:rPr>
+        <w:t>textura</w:t>
+      </w:r>
+      <w:proofErr w:type="spellEnd"/>
+      <w:r>
+        <w:rPr>
+          <w:sz w:val="24"/>
+          <w:szCs w:val="24"/>
+        </w:rPr>
+        <w:t xml:space="preserve"> </w:t>
+      </w:r>
+      <w:proofErr w:type="spellStart"/>
+      <w:r>
+        <w:rPr>
+          <w:sz w:val="24"/>
+          <w:szCs w:val="24"/>
+        </w:rPr>
+        <w:t>diferente</w:t>
+      </w:r>
+      <w:proofErr w:type="spellEnd"/>
+      <w:r>
+        <w:rPr>
+          <w:sz w:val="24"/>
+          <w:szCs w:val="24"/>
+        </w:rPr>
+        <w:t xml:space="preserve">, </w:t>
+      </w:r>
+      <w:proofErr w:type="spellStart"/>
+      <w:r>
+        <w:rPr>
+          <w:sz w:val="24"/>
+          <w:szCs w:val="24"/>
+        </w:rPr>
+        <w:t>permitindo</w:t>
+      </w:r>
+      <w:proofErr w:type="spellEnd"/>
+      <w:r>
+        <w:rPr>
+          <w:sz w:val="24"/>
+          <w:szCs w:val="24"/>
+        </w:rPr>
+        <w:t xml:space="preserve"> </w:t>
+      </w:r>
+      <w:proofErr w:type="spellStart"/>
+      <w:r>
+        <w:rPr>
+          <w:sz w:val="24"/>
+          <w:szCs w:val="24"/>
+        </w:rPr>
+        <w:t>diferenciar</w:t>
+      </w:r>
+      <w:proofErr w:type="spellEnd"/>
+      <w:r>
+        <w:rPr>
+          <w:sz w:val="24"/>
+          <w:szCs w:val="24"/>
+        </w:rPr>
+        <w:t xml:space="preserve"> a </w:t>
+      </w:r>
+      <w:proofErr w:type="spellStart"/>
+      <w:r>
+        <w:rPr>
+          <w:sz w:val="24"/>
+          <w:szCs w:val="24"/>
+        </w:rPr>
+        <w:t>relva</w:t>
+      </w:r>
+      <w:proofErr w:type="spellEnd"/>
+      <w:r>
+        <w:rPr>
+          <w:sz w:val="24"/>
+          <w:szCs w:val="24"/>
+        </w:rPr>
+        <w:t xml:space="preserve">, a </w:t>
+      </w:r>
+      <w:proofErr w:type="spellStart"/>
+      <w:r>
+        <w:rPr>
+          <w:sz w:val="24"/>
+          <w:szCs w:val="24"/>
+        </w:rPr>
+        <w:t>pedra</w:t>
+      </w:r>
+      <w:proofErr w:type="spellEnd"/>
+      <w:r>
+        <w:rPr>
+          <w:sz w:val="24"/>
+          <w:szCs w:val="24"/>
+        </w:rPr>
+        <w:t xml:space="preserve">, a terra, o </w:t>
+      </w:r>
+      <w:proofErr w:type="spellStart"/>
+      <w:r>
+        <w:rPr>
+          <w:sz w:val="24"/>
+          <w:szCs w:val="24"/>
+        </w:rPr>
+        <w:t>ar</w:t>
+      </w:r>
+      <w:proofErr w:type="spellEnd"/>
+      <w:r>
+        <w:rPr>
+          <w:sz w:val="24"/>
+          <w:szCs w:val="24"/>
+        </w:rPr>
+        <w:t xml:space="preserve">, o diamante e o </w:t>
+      </w:r>
+      <w:proofErr w:type="spellStart"/>
+      <w:r>
+        <w:rPr>
+          <w:sz w:val="24"/>
+          <w:szCs w:val="24"/>
+        </w:rPr>
+        <w:t>ouro</w:t>
+      </w:r>
+      <w:proofErr w:type="spellEnd"/>
+      <w:r>
+        <w:rPr>
+          <w:sz w:val="24"/>
+          <w:szCs w:val="24"/>
+        </w:rPr>
+        <w:t xml:space="preserve">. </w:t>
+      </w:r>
+      <w:proofErr w:type="spellStart"/>
+      <w:r>
+        <w:rPr>
+          <w:sz w:val="24"/>
+          <w:szCs w:val="24"/>
+        </w:rPr>
+        <w:t>Isto</w:t>
+      </w:r>
+      <w:proofErr w:type="spellEnd"/>
+      <w:r>
+        <w:rPr>
+          <w:sz w:val="24"/>
+          <w:szCs w:val="24"/>
+        </w:rPr>
+        <w:t xml:space="preserve"> </w:t>
+      </w:r>
+      <w:proofErr w:type="spellStart"/>
+      <w:r>
+        <w:rPr>
+          <w:sz w:val="24"/>
+          <w:szCs w:val="24"/>
+        </w:rPr>
+        <w:t>foi</w:t>
+      </w:r>
+      <w:proofErr w:type="spellEnd"/>
+      <w:r>
+        <w:rPr>
+          <w:sz w:val="24"/>
+          <w:szCs w:val="24"/>
+        </w:rPr>
+        <w:t xml:space="preserve"> </w:t>
+      </w:r>
+      <w:proofErr w:type="spellStart"/>
+      <w:r>
+        <w:rPr>
+          <w:sz w:val="24"/>
+          <w:szCs w:val="24"/>
+        </w:rPr>
+        <w:t>realizado</w:t>
+      </w:r>
+      <w:proofErr w:type="spellEnd"/>
+      <w:r>
+        <w:rPr>
+          <w:sz w:val="24"/>
+          <w:szCs w:val="24"/>
+        </w:rPr>
+        <w:t xml:space="preserve"> </w:t>
+      </w:r>
+      <w:proofErr w:type="spellStart"/>
+      <w:r>
+        <w:rPr>
+          <w:sz w:val="24"/>
+          <w:szCs w:val="24"/>
+        </w:rPr>
+        <w:t>recorrendo</w:t>
+      </w:r>
+      <w:proofErr w:type="spellEnd"/>
+      <w:r>
+        <w:rPr>
+          <w:sz w:val="24"/>
+          <w:szCs w:val="24"/>
+        </w:rPr>
+        <w:t xml:space="preserve"> a um atlas. </w:t>
+      </w:r>
+      <w:r>
+        <w:rPr>
+          <w:sz w:val="24"/>
+          <w:szCs w:val="24"/>
+        </w:rPr>
+        <w:t xml:space="preserve">Este, </w:t>
+      </w:r>
+      <w:proofErr w:type="spellStart"/>
+      <w:r>
+        <w:rPr>
+          <w:sz w:val="24"/>
+          <w:szCs w:val="24"/>
+        </w:rPr>
+        <w:t>apesar</w:t>
+      </w:r>
+      <w:proofErr w:type="spellEnd"/>
+      <w:r>
+        <w:rPr>
+          <w:sz w:val="24"/>
+          <w:szCs w:val="24"/>
+        </w:rPr>
+        <w:t xml:space="preserve"> de ser o </w:t>
+      </w:r>
+      <w:proofErr w:type="spellStart"/>
+      <w:r>
+        <w:rPr>
+          <w:sz w:val="24"/>
+          <w:szCs w:val="24"/>
+        </w:rPr>
+        <w:t>mesmo</w:t>
+      </w:r>
+      <w:proofErr w:type="spellEnd"/>
+      <w:r>
+        <w:rPr>
+          <w:sz w:val="24"/>
+          <w:szCs w:val="24"/>
+        </w:rPr>
+        <w:t xml:space="preserve"> </w:t>
+      </w:r>
+      <w:proofErr w:type="spellStart"/>
+      <w:r>
+        <w:rPr>
+          <w:sz w:val="24"/>
+          <w:szCs w:val="24"/>
+        </w:rPr>
+        <w:t>utilizado</w:t>
+      </w:r>
+      <w:proofErr w:type="spellEnd"/>
+      <w:r>
+        <w:rPr>
+          <w:sz w:val="24"/>
+          <w:szCs w:val="24"/>
+        </w:rPr>
+        <w:t xml:space="preserve"> </w:t>
+      </w:r>
+      <w:proofErr w:type="spellStart"/>
+      <w:r>
+        <w:rPr>
+          <w:sz w:val="24"/>
+          <w:szCs w:val="24"/>
+        </w:rPr>
+        <w:t>nas</w:t>
+      </w:r>
+      <w:proofErr w:type="spellEnd"/>
+      <w:r>
+        <w:rPr>
+          <w:sz w:val="24"/>
+          <w:szCs w:val="24"/>
+        </w:rPr>
+        <w:t xml:space="preserve"> aulas, </w:t>
+      </w:r>
+      <w:proofErr w:type="spellStart"/>
+      <w:r>
+        <w:rPr>
+          <w:sz w:val="24"/>
+          <w:szCs w:val="24"/>
+        </w:rPr>
+        <w:t>tem</w:t>
+      </w:r>
+      <w:proofErr w:type="spellEnd"/>
+      <w:r>
+        <w:rPr>
+          <w:sz w:val="24"/>
+          <w:szCs w:val="24"/>
+        </w:rPr>
+        <w:t xml:space="preserve"> </w:t>
+      </w:r>
+      <w:proofErr w:type="spellStart"/>
+      <w:r>
+        <w:rPr>
+          <w:sz w:val="24"/>
+          <w:szCs w:val="24"/>
+        </w:rPr>
+        <w:t>texturas</w:t>
+      </w:r>
+      <w:proofErr w:type="spellEnd"/>
+      <w:r>
+        <w:rPr>
+          <w:sz w:val="24"/>
+          <w:szCs w:val="24"/>
+        </w:rPr>
+        <w:t xml:space="preserve"> </w:t>
+      </w:r>
+      <w:proofErr w:type="spellStart"/>
+      <w:r>
+        <w:rPr>
+          <w:sz w:val="24"/>
+          <w:szCs w:val="24"/>
+        </w:rPr>
+        <w:t>adicionais</w:t>
+      </w:r>
+      <w:proofErr w:type="spellEnd"/>
+      <w:r>
+        <w:rPr>
+          <w:sz w:val="24"/>
+          <w:szCs w:val="24"/>
+        </w:rPr>
+        <w:t xml:space="preserve">, </w:t>
+      </w:r>
+      <w:proofErr w:type="spellStart"/>
+      <w:r>
+        <w:rPr>
+          <w:sz w:val="24"/>
+          <w:szCs w:val="24"/>
+        </w:rPr>
+        <w:t>nomeadamente</w:t>
+      </w:r>
+      <w:proofErr w:type="spellEnd"/>
+      <w:r>
+        <w:rPr>
+          <w:sz w:val="24"/>
+          <w:szCs w:val="24"/>
+        </w:rPr>
+        <w:t xml:space="preserve"> diamante</w:t>
+      </w:r>
+      <w:r>
+        <w:rPr>
+          <w:sz w:val="24"/>
+          <w:szCs w:val="24"/>
+        </w:rPr>
+        <w:t xml:space="preserve"> </w:t>
+      </w:r>
+      <w:proofErr w:type="spellStart"/>
+      <w:r>
+        <w:rPr>
+          <w:sz w:val="24"/>
+          <w:szCs w:val="24"/>
+        </w:rPr>
+        <w:t>na</w:t>
+      </w:r>
+      <w:proofErr w:type="spellEnd"/>
+      <w:r>
+        <w:rPr>
+          <w:sz w:val="24"/>
+          <w:szCs w:val="24"/>
+        </w:rPr>
+        <w:t xml:space="preserve"> </w:t>
+      </w:r>
+      <w:proofErr w:type="spellStart"/>
+      <w:r>
+        <w:rPr>
+          <w:sz w:val="24"/>
+          <w:szCs w:val="24"/>
+        </w:rPr>
+        <w:t>posição</w:t>
+      </w:r>
+      <w:proofErr w:type="spellEnd"/>
+      <w:r>
+        <w:rPr>
+          <w:sz w:val="24"/>
+          <w:szCs w:val="24"/>
+        </w:rPr>
+        <w:t xml:space="preserve"> (2,12)</w:t>
+      </w:r>
+      <w:r>
+        <w:rPr>
+          <w:sz w:val="24"/>
+          <w:szCs w:val="24"/>
+        </w:rPr>
+        <w:t xml:space="preserve"> e </w:t>
+      </w:r>
+      <w:proofErr w:type="spellStart"/>
+      <w:r>
+        <w:rPr>
+          <w:sz w:val="24"/>
+          <w:szCs w:val="24"/>
+        </w:rPr>
+        <w:t>ouro</w:t>
+      </w:r>
+      <w:proofErr w:type="spellEnd"/>
+      <w:r>
+        <w:rPr>
+          <w:sz w:val="24"/>
+          <w:szCs w:val="24"/>
+        </w:rPr>
+        <w:t xml:space="preserve"> </w:t>
+      </w:r>
+      <w:proofErr w:type="spellStart"/>
+      <w:r>
+        <w:rPr>
+          <w:sz w:val="24"/>
+          <w:szCs w:val="24"/>
+        </w:rPr>
+        <w:t>em</w:t>
+      </w:r>
+      <w:proofErr w:type="spellEnd"/>
+      <w:r>
+        <w:rPr>
+          <w:sz w:val="24"/>
+          <w:szCs w:val="24"/>
+        </w:rPr>
+        <w:t xml:space="preserve"> (0, 13)</w:t>
       </w:r>
       <w:r>
         <w:rPr>
@@ -2785,8 +4476,13 @@
                               </w:rPr>
                             </w:pPr>
                             <w:bookmarkStart w:id="6" w:name="_Toc101466360"/>
+                            <w:proofErr w:type="spellStart"/>
                             <w:r>
-                              <w:t xml:space="preserve">Figura </w:t>
+                              <w:t>Figura</w:t>
+                            </w:r>
+                            <w:proofErr w:type="spellEnd"/>
+                            <w:r>
+                              <w:t xml:space="preserve"> </w:t>
                             </w:r>
                             <w:fldSimple w:instr=" SEQ Figura \* ARABIC ">
                               <w:r>
@@ -2830,8 +4526,13 @@
                         </w:rPr>
                       </w:pPr>
                       <w:bookmarkStart w:id="7" w:name="_Toc101466360"/>
+                      <w:proofErr w:type="spellStart"/>
                       <w:r>
-                        <w:t xml:space="preserve">Figura </w:t>
+                        <w:t>Figura</w:t>
+                      </w:r>
+                      <w:proofErr w:type="spellEnd"/>
+                      <w:r>
+                        <w:t xml:space="preserve"> </w:t>
                       </w:r>
                       <w:fldSimple w:instr=" SEQ Figura \* ARABIC ">
                         <w:r>
@@ -2950,8 +4651,13 @@
       <w:r>
         <w:t xml:space="preserve"> – </w:t>
       </w:r>
-      <w:r>
-        <w:t>Ruído de Perlin</w:t>
+      <w:proofErr w:type="spellStart"/>
+      <w:r>
+        <w:t>Ruído</w:t>
+      </w:r>
+      <w:proofErr w:type="spellEnd"/>
+      <w:r>
+        <w:t xml:space="preserve"> de Perlin</w:t>
       </w:r>
       <w:bookmarkEnd w:id="8"/>
     </w:p>
@@ -2961,40 +4667,350 @@
         <w:tab/>
       </w:r>
       <w:r>
-        <w:t xml:space="preserve">O ruído de Perlin </w:t>
-      </w:r>
-      <w:r>
-        <w:t>é uma técnica muito usada em jogos e utiliza</w:t>
-      </w:r>
-      <w:r>
-        <w:t xml:space="preserve"> uma série de números parcialmente aleatórios com o objetivo de imitar objetos naturais, como o sol, nuvens</w:t>
-      </w:r>
-      <w:r>
-        <w:t>, animações</w:t>
-      </w:r>
-      <w:r>
-        <w:t>, terrenos, entre outros</w:t>
+        <w:t xml:space="preserve">O </w:t>
+      </w:r>
+      <w:proofErr w:type="spellStart"/>
+      <w:r>
+        <w:t>ruído</w:t>
+      </w:r>
+      <w:proofErr w:type="spellEnd"/>
+      <w:r>
+        <w:t xml:space="preserve"> de Perlin </w:t>
+      </w:r>
+      <w:r>
+        <w:t xml:space="preserve">é </w:t>
+      </w:r>
+      <w:proofErr w:type="spellStart"/>
+      <w:r>
+        <w:t>uma</w:t>
+      </w:r>
+      <w:proofErr w:type="spellEnd"/>
+      <w:r>
+        <w:t xml:space="preserve"> </w:t>
+      </w:r>
+      <w:proofErr w:type="spellStart"/>
+      <w:r>
+        <w:t>técnica</w:t>
+      </w:r>
+      <w:proofErr w:type="spellEnd"/>
+      <w:r>
+        <w:t xml:space="preserve"> </w:t>
+      </w:r>
+      <w:proofErr w:type="spellStart"/>
+      <w:r>
+        <w:t>muito</w:t>
+      </w:r>
+      <w:proofErr w:type="spellEnd"/>
+      <w:r>
+        <w:t xml:space="preserve"> </w:t>
+      </w:r>
+      <w:proofErr w:type="spellStart"/>
+      <w:r>
+        <w:t>usada</w:t>
+      </w:r>
+      <w:proofErr w:type="spellEnd"/>
+      <w:r>
+        <w:t xml:space="preserve"> </w:t>
+      </w:r>
+      <w:proofErr w:type="spellStart"/>
+      <w:r>
+        <w:t>em</w:t>
+      </w:r>
+      <w:proofErr w:type="spellEnd"/>
+      <w:r>
+        <w:t xml:space="preserve"> </w:t>
+      </w:r>
+      <w:proofErr w:type="spellStart"/>
+      <w:r>
+        <w:t>jogos</w:t>
+      </w:r>
+      <w:proofErr w:type="spellEnd"/>
+      <w:r>
+        <w:t xml:space="preserve"> e </w:t>
+      </w:r>
+      <w:proofErr w:type="spellStart"/>
+      <w:r>
+        <w:t>utiliza</w:t>
+      </w:r>
+      <w:proofErr w:type="spellEnd"/>
+      <w:r>
+        <w:t xml:space="preserve"> </w:t>
+      </w:r>
+      <w:proofErr w:type="spellStart"/>
+      <w:r>
+        <w:t>uma</w:t>
+      </w:r>
+      <w:proofErr w:type="spellEnd"/>
+      <w:r>
+        <w:t xml:space="preserve"> </w:t>
+      </w:r>
+      <w:proofErr w:type="spellStart"/>
+      <w:r>
+        <w:t>série</w:t>
+      </w:r>
+      <w:proofErr w:type="spellEnd"/>
+      <w:r>
+        <w:t xml:space="preserve"> de </w:t>
+      </w:r>
+      <w:proofErr w:type="spellStart"/>
+      <w:r>
+        <w:t>números</w:t>
+      </w:r>
+      <w:proofErr w:type="spellEnd"/>
+      <w:r>
+        <w:t xml:space="preserve"> </w:t>
+      </w:r>
+      <w:proofErr w:type="spellStart"/>
+      <w:r>
+        <w:t>parcialmente</w:t>
+      </w:r>
+      <w:proofErr w:type="spellEnd"/>
+      <w:r>
+        <w:t xml:space="preserve"> </w:t>
+      </w:r>
+      <w:proofErr w:type="spellStart"/>
+      <w:r>
+        <w:t>aleatórios</w:t>
+      </w:r>
+      <w:proofErr w:type="spellEnd"/>
+      <w:r>
+        <w:t xml:space="preserve"> com o </w:t>
+      </w:r>
+      <w:proofErr w:type="spellStart"/>
+      <w:r>
+        <w:t>objetivo</w:t>
+      </w:r>
+      <w:proofErr w:type="spellEnd"/>
+      <w:r>
+        <w:t xml:space="preserve"> de </w:t>
+      </w:r>
+      <w:proofErr w:type="spellStart"/>
+      <w:r>
+        <w:t>imitar</w:t>
+      </w:r>
+      <w:proofErr w:type="spellEnd"/>
+      <w:r>
+        <w:t xml:space="preserve"> </w:t>
+      </w:r>
+      <w:proofErr w:type="spellStart"/>
+      <w:r>
+        <w:t>objetos</w:t>
+      </w:r>
+      <w:proofErr w:type="spellEnd"/>
+      <w:r>
+        <w:t xml:space="preserve"> </w:t>
+      </w:r>
+      <w:proofErr w:type="spellStart"/>
+      <w:r>
+        <w:t>naturais</w:t>
+      </w:r>
+      <w:proofErr w:type="spellEnd"/>
+      <w:r>
+        <w:t xml:space="preserve">, </w:t>
+      </w:r>
+      <w:proofErr w:type="spellStart"/>
+      <w:r>
+        <w:t>como</w:t>
+      </w:r>
+      <w:proofErr w:type="spellEnd"/>
+      <w:r>
+        <w:t xml:space="preserve"> o sol, </w:t>
+      </w:r>
+      <w:proofErr w:type="spellStart"/>
+      <w:r>
+        <w:t>nuvens</w:t>
+      </w:r>
+      <w:proofErr w:type="spellEnd"/>
+      <w:r>
+        <w:t xml:space="preserve">, </w:t>
+      </w:r>
+      <w:proofErr w:type="spellStart"/>
+      <w:r>
+        <w:t>animações</w:t>
+      </w:r>
+      <w:proofErr w:type="spellEnd"/>
+      <w:r>
+        <w:t xml:space="preserve">, </w:t>
+      </w:r>
+      <w:proofErr w:type="spellStart"/>
+      <w:r>
+        <w:t>terrenos</w:t>
+      </w:r>
+      <w:proofErr w:type="spellEnd"/>
+      <w:r>
+        <w:t>, entre outros</w:t>
       </w:r>
       <w:r>
         <w:t>.</w:t>
       </w:r>
       <w:r>
-        <w:t xml:space="preserve"> Permite o controlo de elementos de pequena e grande escala</w:t>
-      </w:r>
-      <w:r>
-        <w:t xml:space="preserve"> e utilzamos este ruído de Perlin de forma a nivelar o nosso terreno.</w:t>
-      </w:r>
-      <w:r>
         <w:t xml:space="preserve"> </w:t>
       </w:r>
-      <w:r>
-        <w:t>Quando maior for a sua regularização</w:t>
-      </w:r>
+      <w:proofErr w:type="spellStart"/>
+      <w:r>
+        <w:t>Permite</w:t>
+      </w:r>
+      <w:proofErr w:type="spellEnd"/>
+      <w:r>
+        <w:t xml:space="preserve"> o </w:t>
+      </w:r>
+      <w:proofErr w:type="spellStart"/>
+      <w:r>
+        <w:t>controlo</w:t>
+      </w:r>
+      <w:proofErr w:type="spellEnd"/>
+      <w:r>
+        <w:t xml:space="preserve"> de </w:t>
+      </w:r>
+      <w:proofErr w:type="spellStart"/>
+      <w:r>
+        <w:t>elementos</w:t>
+      </w:r>
+      <w:proofErr w:type="spellEnd"/>
+      <w:r>
+        <w:t xml:space="preserve"> de </w:t>
+      </w:r>
+      <w:proofErr w:type="spellStart"/>
+      <w:r>
+        <w:t>pequena</w:t>
+      </w:r>
+      <w:proofErr w:type="spellEnd"/>
+      <w:r>
+        <w:t xml:space="preserve"> e </w:t>
+      </w:r>
+      <w:proofErr w:type="spellStart"/>
+      <w:r>
+        <w:t>grande</w:t>
+      </w:r>
+      <w:proofErr w:type="spellEnd"/>
+      <w:r>
+        <w:t xml:space="preserve"> </w:t>
+      </w:r>
+      <w:proofErr w:type="spellStart"/>
+      <w:r>
+        <w:t>escala</w:t>
+      </w:r>
+      <w:proofErr w:type="spellEnd"/>
+      <w:r>
+        <w:t xml:space="preserve"> e </w:t>
+      </w:r>
+      <w:proofErr w:type="spellStart"/>
+      <w:r>
+        <w:t>utilzamos</w:t>
+      </w:r>
+      <w:proofErr w:type="spellEnd"/>
+      <w:r>
+        <w:t xml:space="preserve"> </w:t>
+      </w:r>
+      <w:proofErr w:type="spellStart"/>
+      <w:r>
+        <w:t>este</w:t>
+      </w:r>
+      <w:proofErr w:type="spellEnd"/>
+      <w:r>
+        <w:t xml:space="preserve"> </w:t>
+      </w:r>
+      <w:proofErr w:type="spellStart"/>
+      <w:r>
+        <w:t>ruído</w:t>
+      </w:r>
+      <w:proofErr w:type="spellEnd"/>
+      <w:r>
+        <w:t xml:space="preserve"> de Perlin de forma a </w:t>
+      </w:r>
+      <w:proofErr w:type="spellStart"/>
+      <w:r>
+        <w:t>nivelar</w:t>
+      </w:r>
+      <w:proofErr w:type="spellEnd"/>
+      <w:r>
+        <w:t xml:space="preserve"> o </w:t>
+      </w:r>
+      <w:proofErr w:type="spellStart"/>
+      <w:r>
+        <w:t>nosso</w:t>
+      </w:r>
+      <w:proofErr w:type="spellEnd"/>
+      <w:r>
+        <w:t xml:space="preserve"> </w:t>
+      </w:r>
+      <w:proofErr w:type="spellStart"/>
+      <w:r>
+        <w:t>terreno</w:t>
+      </w:r>
+      <w:proofErr w:type="spellEnd"/>
+      <w:r>
+        <w:t>.</w:t>
+      </w:r>
+      <w:r>
+        <w:t xml:space="preserve"> </w:t>
+      </w:r>
+      <w:proofErr w:type="spellStart"/>
+      <w:r>
+        <w:t>Quando</w:t>
+      </w:r>
+      <w:proofErr w:type="spellEnd"/>
+      <w:r>
+        <w:t xml:space="preserve"> </w:t>
+      </w:r>
+      <w:proofErr w:type="spellStart"/>
+      <w:r>
+        <w:t>maior</w:t>
+      </w:r>
+      <w:proofErr w:type="spellEnd"/>
+      <w:r>
+        <w:t xml:space="preserve"> for a </w:t>
+      </w:r>
+      <w:proofErr w:type="spellStart"/>
+      <w:r>
+        <w:t>sua</w:t>
+      </w:r>
+      <w:proofErr w:type="spellEnd"/>
+      <w:r>
+        <w:t xml:space="preserve"> </w:t>
+      </w:r>
+      <w:proofErr w:type="spellStart"/>
+      <w:r>
+        <w:t>regularização</w:t>
+      </w:r>
+      <w:proofErr w:type="spellEnd"/>
       <w:r>
         <w:t xml:space="preserve"> (smooth)</w:t>
       </w:r>
       <w:r>
-        <w:t>, mais nívelado fica o terreno.</w:t>
+        <w:t xml:space="preserve">, </w:t>
+      </w:r>
+      <w:proofErr w:type="spellStart"/>
+      <w:r>
+        <w:t>mais</w:t>
+      </w:r>
+      <w:proofErr w:type="spellEnd"/>
+      <w:r>
+        <w:t xml:space="preserve"> </w:t>
+      </w:r>
+      <w:proofErr w:type="spellStart"/>
+      <w:r>
+        <w:t>nívelado</w:t>
+      </w:r>
+      <w:proofErr w:type="spellEnd"/>
+      <w:r>
+        <w:t xml:space="preserve"> </w:t>
+      </w:r>
+      <w:proofErr w:type="spellStart"/>
+      <w:r>
+        <w:t>fica</w:t>
+      </w:r>
+      <w:proofErr w:type="spellEnd"/>
+      <w:r>
+        <w:t xml:space="preserve"> o </w:t>
+      </w:r>
+      <w:proofErr w:type="spellStart"/>
+      <w:r>
+        <w:t>terreno</w:t>
+      </w:r>
+      <w:proofErr w:type="spellEnd"/>
+      <w:r>
+        <w:t>.</w:t>
       </w:r>
     </w:p>
     <w:p/>
@@ -3010,21 +5026,292 @@
         <w:lastRenderedPageBreak/>
         <w:t xml:space="preserve">2.1.3 - </w:t>
       </w:r>
-      <w:r>
-        <w:t>Algoritmo de Flood Fill</w:t>
+      <w:proofErr w:type="spellStart"/>
+      <w:r>
+        <w:t>Algoritmo</w:t>
+      </w:r>
+      <w:proofErr w:type="spellEnd"/>
+      <w:r>
+        <w:t xml:space="preserve"> de Flood Fill</w:t>
       </w:r>
     </w:p>
     <w:p/>
     <w:p>
       <w:r>
         <w:tab/>
-        <w:t xml:space="preserve">De modo a ser possível construir os diferentes tipos de blocos (chunks), </w:t>
-      </w:r>
-      <w:r>
-        <w:t xml:space="preserve">utilizamos o algoritmo de Flood Fill que os desenha recursivamente. Em termos gerais, este algoritmo determina a àrea conectada a um nó dado em um vetor multi-dimensional de nós. </w:t>
-      </w:r>
-      <w:r>
-        <w:t>Isto possibilita-nos a gerar mais do que um bloco do mesmo tipo, criando assim blocos vizinhos.</w:t>
+        <w:t xml:space="preserve">De modo a ser </w:t>
+      </w:r>
+      <w:proofErr w:type="spellStart"/>
+      <w:r>
+        <w:t>possível</w:t>
+      </w:r>
+      <w:proofErr w:type="spellEnd"/>
+      <w:r>
+        <w:t xml:space="preserve"> </w:t>
+      </w:r>
+      <w:proofErr w:type="spellStart"/>
+      <w:r>
+        <w:t>construir</w:t>
+      </w:r>
+      <w:proofErr w:type="spellEnd"/>
+      <w:r>
+        <w:t xml:space="preserve"> </w:t>
+      </w:r>
+      <w:proofErr w:type="spellStart"/>
+      <w:r>
+        <w:t>os</w:t>
+      </w:r>
+      <w:proofErr w:type="spellEnd"/>
+      <w:r>
+        <w:t xml:space="preserve"> </w:t>
+      </w:r>
+      <w:proofErr w:type="spellStart"/>
+      <w:r>
+        <w:t>diferentes</w:t>
+      </w:r>
+      <w:proofErr w:type="spellEnd"/>
+      <w:r>
+        <w:t xml:space="preserve"> </w:t>
+      </w:r>
+      <w:proofErr w:type="spellStart"/>
+      <w:r>
+        <w:t>tipos</w:t>
+      </w:r>
+      <w:proofErr w:type="spellEnd"/>
+      <w:r>
+        <w:t xml:space="preserve"> de </w:t>
+      </w:r>
+      <w:proofErr w:type="spellStart"/>
+      <w:r>
+        <w:t>blocos</w:t>
+      </w:r>
+      <w:proofErr w:type="spellEnd"/>
+      <w:r>
+        <w:t xml:space="preserve"> (chunks), </w:t>
+      </w:r>
+      <w:proofErr w:type="spellStart"/>
+      <w:r>
+        <w:t>utilizamos</w:t>
+      </w:r>
+      <w:proofErr w:type="spellEnd"/>
+      <w:r>
+        <w:t xml:space="preserve"> o </w:t>
+      </w:r>
+      <w:proofErr w:type="spellStart"/>
+      <w:r>
+        <w:t>algoritmo</w:t>
+      </w:r>
+      <w:proofErr w:type="spellEnd"/>
+      <w:r>
+        <w:t xml:space="preserve"> de Flood Fill que </w:t>
+      </w:r>
+      <w:proofErr w:type="spellStart"/>
+      <w:r>
+        <w:t>os</w:t>
+      </w:r>
+      <w:proofErr w:type="spellEnd"/>
+      <w:r>
+        <w:t xml:space="preserve"> </w:t>
+      </w:r>
+      <w:proofErr w:type="spellStart"/>
+      <w:r>
+        <w:t>desenha</w:t>
+      </w:r>
+      <w:proofErr w:type="spellEnd"/>
+      <w:r>
+        <w:t xml:space="preserve"> </w:t>
+      </w:r>
+      <w:proofErr w:type="spellStart"/>
+      <w:r>
+        <w:t>recursivamente</w:t>
+      </w:r>
+      <w:proofErr w:type="spellEnd"/>
+      <w:r>
+        <w:t xml:space="preserve">. </w:t>
+      </w:r>
+      <w:proofErr w:type="spellStart"/>
+      <w:r>
+        <w:t>Em</w:t>
+      </w:r>
+      <w:proofErr w:type="spellEnd"/>
+      <w:r>
+        <w:t xml:space="preserve"> </w:t>
+      </w:r>
+      <w:proofErr w:type="spellStart"/>
+      <w:r>
+        <w:t>termos</w:t>
+      </w:r>
+      <w:proofErr w:type="spellEnd"/>
+      <w:r>
+        <w:t xml:space="preserve"> </w:t>
+      </w:r>
+      <w:proofErr w:type="spellStart"/>
+      <w:r>
+        <w:t>gerais</w:t>
+      </w:r>
+      <w:proofErr w:type="spellEnd"/>
+      <w:r>
+        <w:t xml:space="preserve">, </w:t>
+      </w:r>
+      <w:proofErr w:type="spellStart"/>
+      <w:r>
+        <w:t>este</w:t>
+      </w:r>
+      <w:proofErr w:type="spellEnd"/>
+      <w:r>
+        <w:t xml:space="preserve"> </w:t>
+      </w:r>
+      <w:proofErr w:type="spellStart"/>
+      <w:r>
+        <w:t>algoritmo</w:t>
+      </w:r>
+      <w:proofErr w:type="spellEnd"/>
+      <w:r>
+        <w:t xml:space="preserve"> </w:t>
+      </w:r>
+      <w:proofErr w:type="spellStart"/>
+      <w:r>
+        <w:t>determina</w:t>
+      </w:r>
+      <w:proofErr w:type="spellEnd"/>
+      <w:r>
+        <w:t xml:space="preserve"> a </w:t>
+      </w:r>
+      <w:proofErr w:type="spellStart"/>
+      <w:r>
+        <w:t>àrea</w:t>
+      </w:r>
+      <w:proofErr w:type="spellEnd"/>
+      <w:r>
+        <w:t xml:space="preserve"> </w:t>
+      </w:r>
+      <w:proofErr w:type="spellStart"/>
+      <w:r>
+        <w:t>conectada</w:t>
+      </w:r>
+      <w:proofErr w:type="spellEnd"/>
+      <w:r>
+        <w:t xml:space="preserve"> a um </w:t>
+      </w:r>
+      <w:proofErr w:type="spellStart"/>
+      <w:r>
+        <w:t>nó</w:t>
+      </w:r>
+      <w:proofErr w:type="spellEnd"/>
+      <w:r>
+        <w:t xml:space="preserve"> dado </w:t>
+      </w:r>
+      <w:proofErr w:type="spellStart"/>
+      <w:r>
+        <w:t>em</w:t>
+      </w:r>
+      <w:proofErr w:type="spellEnd"/>
+      <w:r>
+        <w:t xml:space="preserve"> um </w:t>
+      </w:r>
+      <w:proofErr w:type="spellStart"/>
+      <w:r>
+        <w:t>vetor</w:t>
+      </w:r>
+      <w:proofErr w:type="spellEnd"/>
+      <w:r>
+        <w:t xml:space="preserve"> multi-dimensional de </w:t>
+      </w:r>
+      <w:proofErr w:type="spellStart"/>
+      <w:r>
+        <w:t>nós</w:t>
+      </w:r>
+      <w:proofErr w:type="spellEnd"/>
+      <w:r>
+        <w:t xml:space="preserve">. </w:t>
+      </w:r>
+      <w:proofErr w:type="spellStart"/>
+      <w:r>
+        <w:t>Isto</w:t>
+      </w:r>
+      <w:proofErr w:type="spellEnd"/>
+      <w:r>
+        <w:t xml:space="preserve"> </w:t>
+      </w:r>
+      <w:proofErr w:type="spellStart"/>
+      <w:r>
+        <w:t>possibilita-nos</w:t>
+      </w:r>
+      <w:proofErr w:type="spellEnd"/>
+      <w:r>
+        <w:t xml:space="preserve"> a </w:t>
+      </w:r>
+      <w:proofErr w:type="spellStart"/>
+      <w:r>
+        <w:t>gerar</w:t>
+      </w:r>
+      <w:proofErr w:type="spellEnd"/>
+      <w:r>
+        <w:t xml:space="preserve"> </w:t>
+      </w:r>
+      <w:proofErr w:type="spellStart"/>
+      <w:r>
+        <w:t>mais</w:t>
+      </w:r>
+      <w:proofErr w:type="spellEnd"/>
+      <w:r>
+        <w:t xml:space="preserve"> do que um </w:t>
+      </w:r>
+      <w:proofErr w:type="spellStart"/>
+      <w:r>
+        <w:t>bloco</w:t>
+      </w:r>
+      <w:proofErr w:type="spellEnd"/>
+      <w:r>
+        <w:t xml:space="preserve"> do </w:t>
+      </w:r>
+      <w:proofErr w:type="spellStart"/>
+      <w:r>
+        <w:t>mesmo</w:t>
+      </w:r>
+      <w:proofErr w:type="spellEnd"/>
+      <w:r>
+        <w:t xml:space="preserve"> </w:t>
+      </w:r>
+      <w:proofErr w:type="spellStart"/>
+      <w:r>
+        <w:t>tipo</w:t>
+      </w:r>
+      <w:proofErr w:type="spellEnd"/>
+      <w:r>
+        <w:t xml:space="preserve">, </w:t>
+      </w:r>
+      <w:proofErr w:type="spellStart"/>
+      <w:r>
+        <w:t>criando</w:t>
+      </w:r>
+      <w:proofErr w:type="spellEnd"/>
+      <w:r>
+        <w:t xml:space="preserve"> </w:t>
+      </w:r>
+      <w:proofErr w:type="spellStart"/>
+      <w:r>
+        <w:t>assim</w:t>
+      </w:r>
+      <w:proofErr w:type="spellEnd"/>
+      <w:r>
+        <w:t xml:space="preserve"> </w:t>
+      </w:r>
+      <w:proofErr w:type="spellStart"/>
+      <w:r>
+        <w:t>blocos</w:t>
+      </w:r>
+      <w:proofErr w:type="spellEnd"/>
+      <w:r>
+        <w:t xml:space="preserve"> </w:t>
+      </w:r>
+      <w:proofErr w:type="spellStart"/>
+      <w:r>
+        <w:t>vizinhos</w:t>
+      </w:r>
+      <w:proofErr w:type="spellEnd"/>
+      <w:r>
+        <w:t>.</w:t>
       </w:r>
     </w:p>
     <w:p/>
@@ -3047,9 +5334,14 @@
         <w:t>–</w:t>
       </w:r>
       <w:r>
-        <w:t xml:space="preserve"> Parâmetros</w:t>
+        <w:t xml:space="preserve"> </w:t>
+      </w:r>
+      <w:proofErr w:type="spellStart"/>
+      <w:r>
+        <w:t>Parâmetros</w:t>
       </w:r>
       <w:bookmarkEnd w:id="9"/>
+      <w:proofErr w:type="spellEnd"/>
     </w:p>
     <w:p/>
     <w:p>
@@ -3063,14 +5355,78 @@
           <w:color w:val="FF0000"/>
           <w:highlight w:val="yellow"/>
         </w:rPr>
-        <w:t xml:space="preserve">TODO FALAR AQUI OS PARAMETROS BLA BLA BLA </w:t>
-      </w:r>
+        <w:t xml:space="preserve">TODO FALAR AQUI OS PARAMETROS BLA </w:t>
+      </w:r>
+      <w:proofErr w:type="spellStart"/>
       <w:r>
         <w:rPr>
           <w:color w:val="FF0000"/>
           <w:highlight w:val="yellow"/>
         </w:rPr>
-        <w:t xml:space="preserve">+ DESEMPENHO DE FPS, TRIANGULOS, VERTICES BLA BLA BLA </w:t>
+        <w:t>BLA</w:t>
+      </w:r>
+      <w:proofErr w:type="spellEnd"/>
+      <w:r>
+        <w:rPr>
+          <w:color w:val="FF0000"/>
+          <w:highlight w:val="yellow"/>
+        </w:rPr>
+        <w:t xml:space="preserve"> </w:t>
+      </w:r>
+      <w:proofErr w:type="spellStart"/>
+      <w:r>
+        <w:rPr>
+          <w:color w:val="FF0000"/>
+          <w:highlight w:val="yellow"/>
+        </w:rPr>
+        <w:t>BLA</w:t>
+      </w:r>
+      <w:proofErr w:type="spellEnd"/>
+      <w:r>
+        <w:rPr>
+          <w:color w:val="FF0000"/>
+          <w:highlight w:val="yellow"/>
+        </w:rPr>
+        <w:t xml:space="preserve"> </w:t>
+      </w:r>
+      <w:r>
+        <w:rPr>
+          <w:color w:val="FF0000"/>
+          <w:highlight w:val="yellow"/>
+        </w:rPr>
+        <w:t xml:space="preserve">+ DESEMPENHO DE FPS, TRIANGULOS, VERTICES BLA </w:t>
+      </w:r>
+      <w:proofErr w:type="spellStart"/>
+      <w:r>
+        <w:rPr>
+          <w:color w:val="FF0000"/>
+          <w:highlight w:val="yellow"/>
+        </w:rPr>
+        <w:t>BLA</w:t>
+      </w:r>
+      <w:proofErr w:type="spellEnd"/>
+      <w:r>
+        <w:rPr>
+          <w:color w:val="FF0000"/>
+          <w:highlight w:val="yellow"/>
+        </w:rPr>
+        <w:t xml:space="preserve"> </w:t>
+      </w:r>
+      <w:proofErr w:type="spellStart"/>
+      <w:r>
+        <w:rPr>
+          <w:color w:val="FF0000"/>
+          <w:highlight w:val="yellow"/>
+        </w:rPr>
+        <w:t>BLA</w:t>
+      </w:r>
+      <w:proofErr w:type="spellEnd"/>
+      <w:r>
+        <w:rPr>
+          <w:color w:val="FF0000"/>
+          <w:highlight w:val="yellow"/>
+        </w:rPr>
+        <w:t xml:space="preserve"> </w:t>
       </w:r>
       <w:r>
         <w:rPr>
@@ -3097,10 +5453,20 @@
       <w:r>
         <w:t xml:space="preserve"> </w:t>
       </w:r>
-      <w:r>
-        <w:t>Funcionalidades Adicionais</w:t>
+      <w:proofErr w:type="spellStart"/>
+      <w:r>
+        <w:t>Funcionalidades</w:t>
+      </w:r>
+      <w:proofErr w:type="spellEnd"/>
+      <w:r>
+        <w:t xml:space="preserve"> </w:t>
+      </w:r>
+      <w:proofErr w:type="spellStart"/>
+      <w:r>
+        <w:t>Adicionais</w:t>
       </w:r>
       <w:bookmarkEnd w:id="10"/>
+      <w:proofErr w:type="spellEnd"/>
     </w:p>
     <w:p/>
     <w:p>
@@ -3125,43 +5491,6 @@
           <w:highlight w:val="yellow"/>
         </w:rPr>
         <w:t>ESPERAR LED</w:t>
-      </w:r>
-      <w:r>
-        <w:rPr>
-          <w:color w:val="FF0000"/>
-          <w:highlight w:val="yellow"/>
-        </w:rPr>
-        <w:t xml:space="preserve"> </w:t>
-      </w:r>
-      <w:r>
-        <w:rPr>
-          <w:color w:val="FF0000"/>
-          <w:highlight w:val="yellow"/>
-        </w:rPr>
-        <w:t>TODO</w:t>
-      </w:r>
-    </w:p>
-    <w:p/>
-    <w:p/>
-    <w:p>
-      <w:pPr>
-        <w:rPr>
-          <w:color w:val="FF0000"/>
-        </w:rPr>
-      </w:pPr>
-      <w:r>
-        <w:rPr>
-          <w:color w:val="FF0000"/>
-          <w:highlight w:val="yellow"/>
-        </w:rPr>
-        <w:t xml:space="preserve">TODO </w:t>
-      </w:r>
-      <w:r>
-        <w:rPr>
-          <w:color w:val="FF0000"/>
-          <w:highlight w:val="yellow"/>
-        </w:rPr>
-        <w:t>ALGORITMO FLOODING ACIMA?</w:t>
       </w:r>
       <w:r>
         <w:rPr>
@@ -3183,6 +5512,8 @@
     <w:p/>
     <w:p/>
     <w:p/>
+    <w:p/>
+    <w:p/>
     <w:p>
       <w:pPr>
         <w:pStyle w:val="Ttulo1"/>
@@ -3235,7 +5566,6 @@
         <w:rPr>
           <w:lang w:val="pt-PT"/>
         </w:rPr>
-        <w:lastRenderedPageBreak/>
         <w:tab/>
         <w:t>Este trabalho foi interessante, pois</w:t>
       </w:r>
@@ -3262,6 +5592,7 @@
         <w:rPr>
           <w:lang w:val="pt-PT"/>
         </w:rPr>
+        <w:lastRenderedPageBreak/>
         <w:tab/>
         <w:t xml:space="preserve">A otimização é deveras importante, caso contrário </w:t>
       </w:r>

</xml_diff>